<commit_message>
luu thay doi lan 01
</commit_message>
<xml_diff>
--- a/Document/Quanlythuvien.docx
+++ b/Document/Quanlythuvien.docx
@@ -1414,21 +1414,8 @@
           <w:rFonts w:ascii="Times New Roman" w:hAnsi="Times New Roman"/>
         </w:rPr>
       </w:pPr>
-      <w:r>
-        <w:rPr>
-          <w:rFonts w:ascii="Times New Roman" w:hAnsi="Times New Roman"/>
-        </w:rPr>
-        <w:t>Tao là phúc</w:t>
-      </w:r>
       <w:bookmarkStart w:id="0" w:name="_GoBack"/>
       <w:bookmarkEnd w:id="0"/>
-    </w:p>
-    <w:p>
-      <w:pPr>
-        <w:rPr>
-          <w:rFonts w:ascii="Times New Roman" w:hAnsi="Times New Roman"/>
-        </w:rPr>
-      </w:pPr>
     </w:p>
     <w:p>
       <w:pPr>
@@ -3039,7 +3026,7 @@
           <w:rPr>
             <w:noProof/>
           </w:rPr>
-          <w:t>1</w:t>
+          <w:t>6</w:t>
         </w:r>
         <w:r>
           <w:rPr>

</xml_diff>

<commit_message>
luu thay doi 02
</commit_message>
<xml_diff>
--- a/Document/Quanlythuvien.docx
+++ b/Document/Quanlythuvien.docx
@@ -1023,6 +1023,7 @@
     </w:p>
     <w:p>
       <w:pPr>
+        <w:jc w:val="center"/>
         <w:rPr>
           <w:rFonts w:ascii="Times New Roman" w:hAnsi="Times New Roman"/>
           <w:b/>
@@ -1034,15 +1035,6 @@
         <w:rPr>
           <w:rFonts w:ascii="Times New Roman" w:hAnsi="Times New Roman"/>
           <w:b/>
-          <w:sz w:val="36"/>
-          <w:szCs w:val="36"/>
-        </w:rPr>
-        <w:t xml:space="preserve"> </w:t>
-      </w:r>
-      <w:r>
-        <w:rPr>
-          <w:rFonts w:ascii="Times New Roman" w:hAnsi="Times New Roman"/>
-          <w:b/>
           <w:sz w:val="44"/>
           <w:szCs w:val="44"/>
         </w:rPr>
@@ -1051,6 +1043,17 @@
     </w:p>
     <w:p>
       <w:pPr>
+        <w:jc w:val="center"/>
+        <w:rPr>
+          <w:rFonts w:ascii="Times New Roman" w:hAnsi="Times New Roman"/>
+          <w:b/>
+          <w:sz w:val="44"/>
+          <w:szCs w:val="44"/>
+        </w:rPr>
+      </w:pPr>
+    </w:p>
+    <w:p>
+      <w:pPr>
         <w:rPr>
           <w:rFonts w:ascii="Times New Roman" w:hAnsi="Times New Roman"/>
           <w:b/>
@@ -1311,7 +1314,25 @@
           <w:sz w:val="24"/>
           <w:szCs w:val="24"/>
         </w:rPr>
-        <w:t xml:space="preserve">          </w:t>
+        <w:t xml:space="preserve">         </w:t>
+      </w:r>
+      <w:r>
+        <w:rPr>
+          <w:rFonts w:ascii="Times New Roman" w:hAnsi="Times New Roman"/>
+          <w:b/>
+          <w:sz w:val="24"/>
+          <w:szCs w:val="24"/>
+        </w:rPr>
+        <w:t xml:space="preserve"> </w:t>
+      </w:r>
+      <w:r>
+        <w:rPr>
+          <w:rFonts w:ascii="Times New Roman" w:hAnsi="Times New Roman"/>
+          <w:b/>
+          <w:sz w:val="24"/>
+          <w:szCs w:val="24"/>
+        </w:rPr>
+        <w:t xml:space="preserve"> </w:t>
       </w:r>
       <w:r>
         <w:rPr>
@@ -1407,15 +1428,6 @@
           <w:rFonts w:ascii="Times New Roman" w:hAnsi="Times New Roman"/>
         </w:rPr>
       </w:pPr>
-    </w:p>
-    <w:p>
-      <w:pPr>
-        <w:rPr>
-          <w:rFonts w:ascii="Times New Roman" w:hAnsi="Times New Roman"/>
-        </w:rPr>
-      </w:pPr>
-      <w:bookmarkStart w:id="0" w:name="_GoBack"/>
-      <w:bookmarkEnd w:id="0"/>
     </w:p>
     <w:p>
       <w:pPr>
@@ -1489,7 +1501,7 @@
         </w:rPr>
         <w:lastRenderedPageBreak/>
         <w:drawing>
-          <wp:anchor distT="0" distB="0" distL="114300" distR="114300" simplePos="0" relativeHeight="251664384" behindDoc="0" locked="0" layoutInCell="1" allowOverlap="1" wp14:anchorId="7AD950B4" wp14:editId="7DFA0A90">
+          <wp:anchor distT="0" distB="0" distL="114300" distR="114300" simplePos="0" relativeHeight="251664384" behindDoc="0" locked="0" layoutInCell="1" allowOverlap="1" wp14:anchorId="46CF09C7" wp14:editId="0FB6F5EE">
             <wp:simplePos x="0" y="0"/>
             <wp:positionH relativeFrom="margin">
               <wp:posOffset>323850</wp:posOffset>
@@ -1689,6 +1701,7 @@
     <w:p>
       <w:pPr>
         <w:ind w:left="720"/>
+        <w:jc w:val="center"/>
         <w:rPr>
           <w:rFonts w:ascii="Times New Roman" w:hAnsi="Times New Roman"/>
           <w:b/>
@@ -1709,6 +1722,18 @@
     <w:p>
       <w:pPr>
         <w:ind w:left="720"/>
+        <w:jc w:val="center"/>
+        <w:rPr>
+          <w:rFonts w:ascii="Times New Roman" w:hAnsi="Times New Roman"/>
+          <w:b/>
+          <w:sz w:val="44"/>
+          <w:szCs w:val="44"/>
+        </w:rPr>
+      </w:pPr>
+    </w:p>
+    <w:p>
+      <w:pPr>
+        <w:ind w:left="720"/>
         <w:rPr>
           <w:rFonts w:ascii="Times New Roman" w:hAnsi="Times New Roman"/>
           <w:b/>
@@ -1861,20 +1886,6 @@
         </w:rPr>
         <w:t>Ths. Lương Xuân Việt</w:t>
       </w:r>
-    </w:p>
-    <w:p>
-      <w:pPr>
-        <w:rPr>
-          <w:rFonts w:ascii="Times New Roman" w:hAnsi="Times New Roman"/>
-        </w:rPr>
-      </w:pPr>
-    </w:p>
-    <w:p>
-      <w:pPr>
-        <w:rPr>
-          <w:rFonts w:ascii="Times New Roman" w:hAnsi="Times New Roman"/>
-        </w:rPr>
-      </w:pPr>
     </w:p>
     <w:p>
       <w:pPr>
@@ -2000,6 +2011,7 @@
       <w:r>
         <w:rPr>
           <w:rFonts w:ascii="Times New Roman" w:hAnsi="Times New Roman"/>
+          <w:b/>
         </w:rPr>
         <w:t>1 Introduction</w:t>
       </w:r>
@@ -2079,6 +2091,333 @@
     </w:p>
     <w:p>
       <w:pPr>
+        <w:pStyle w:val="ListParagraph"/>
+        <w:tabs>
+          <w:tab w:val="left" w:leader="dot" w:pos="8789"/>
+          <w:tab w:val="left" w:leader="dot" w:pos="9072"/>
+        </w:tabs>
+        <w:ind w:left="284" w:firstLine="207"/>
+        <w:jc w:val="both"/>
+        <w:rPr>
+          <w:rFonts w:ascii="Times New Roman" w:hAnsi="Times New Roman"/>
+          <w:sz w:val="24"/>
+        </w:rPr>
+      </w:pPr>
+      <w:r>
+        <w:rPr>
+          <w:rFonts w:ascii="Times New Roman" w:hAnsi="Times New Roman"/>
+        </w:rPr>
+        <w:t xml:space="preserve"> </w:t>
+      </w:r>
+      <w:r>
+        <w:rPr>
+          <w:rFonts w:ascii="Times New Roman" w:hAnsi="Times New Roman"/>
+          <w:sz w:val="24"/>
+        </w:rPr>
+        <w:t>1.2.1</w:t>
+      </w:r>
+      <w:r>
+        <w:t xml:space="preserve"> </w:t>
+      </w:r>
+      <w:r>
+        <w:rPr>
+          <w:rFonts w:ascii="Times New Roman" w:hAnsi="Times New Roman"/>
+          <w:sz w:val="24"/>
+        </w:rPr>
+        <w:t>Data range</w:t>
+      </w:r>
+      <w:r>
+        <w:rPr>
+          <w:rFonts w:ascii="Times New Roman" w:hAnsi="Times New Roman"/>
+          <w:sz w:val="24"/>
+        </w:rPr>
+        <w:tab/>
+        <w:t>5</w:t>
+      </w:r>
+    </w:p>
+    <w:p>
+      <w:pPr>
+        <w:pStyle w:val="ListParagraph"/>
+        <w:tabs>
+          <w:tab w:val="left" w:leader="dot" w:pos="8789"/>
+          <w:tab w:val="left" w:leader="dot" w:pos="9072"/>
+        </w:tabs>
+        <w:ind w:left="284" w:firstLine="207"/>
+        <w:jc w:val="both"/>
+        <w:rPr>
+          <w:rFonts w:ascii="Times New Roman" w:hAnsi="Times New Roman"/>
+          <w:sz w:val="24"/>
+        </w:rPr>
+      </w:pPr>
+      <w:r>
+        <w:rPr>
+          <w:rFonts w:ascii="Times New Roman" w:hAnsi="Times New Roman"/>
+          <w:sz w:val="24"/>
+        </w:rPr>
+        <w:t xml:space="preserve"> 1.2.2</w:t>
+      </w:r>
+      <w:r>
+        <w:t xml:space="preserve"> </w:t>
+      </w:r>
+      <w:r>
+        <w:rPr>
+          <w:rFonts w:ascii="Times New Roman" w:hAnsi="Times New Roman"/>
+          <w:sz w:val="24"/>
+        </w:rPr>
+        <w:t>S</w:t>
+      </w:r>
+      <w:r>
+        <w:rPr>
+          <w:rFonts w:ascii="Times New Roman" w:hAnsi="Times New Roman"/>
+          <w:sz w:val="24"/>
+        </w:rPr>
+        <w:t>ystem requirements</w:t>
+      </w:r>
+      <w:r>
+        <w:rPr>
+          <w:rFonts w:ascii="Times New Roman" w:hAnsi="Times New Roman"/>
+          <w:sz w:val="24"/>
+        </w:rPr>
+        <w:tab/>
+        <w:t>5</w:t>
+      </w:r>
+    </w:p>
+    <w:p>
+      <w:pPr>
+        <w:pStyle w:val="ListParagraph"/>
+        <w:tabs>
+          <w:tab w:val="left" w:leader="dot" w:pos="8789"/>
+          <w:tab w:val="left" w:leader="dot" w:pos="9072"/>
+        </w:tabs>
+        <w:ind w:left="284" w:firstLine="207"/>
+        <w:jc w:val="both"/>
+        <w:rPr>
+          <w:rFonts w:ascii="Times New Roman" w:hAnsi="Times New Roman"/>
+          <w:sz w:val="24"/>
+        </w:rPr>
+      </w:pPr>
+      <w:r>
+        <w:rPr>
+          <w:rFonts w:ascii="Times New Roman" w:hAnsi="Times New Roman"/>
+          <w:sz w:val="24"/>
+        </w:rPr>
+        <w:t xml:space="preserve"> 1.2.3</w:t>
+      </w:r>
+      <w:r>
+        <w:t xml:space="preserve"> </w:t>
+      </w:r>
+      <w:r>
+        <w:rPr>
+          <w:rFonts w:ascii="Times New Roman" w:hAnsi="Times New Roman"/>
+          <w:sz w:val="24"/>
+        </w:rPr>
+        <w:t>R</w:t>
+      </w:r>
+      <w:r>
+        <w:rPr>
+          <w:rFonts w:ascii="Times New Roman" w:hAnsi="Times New Roman"/>
+          <w:sz w:val="24"/>
+        </w:rPr>
+        <w:t>equest from user</w:t>
+      </w:r>
+      <w:r>
+        <w:rPr>
+          <w:rFonts w:ascii="Times New Roman" w:hAnsi="Times New Roman"/>
+          <w:sz w:val="24"/>
+        </w:rPr>
+        <w:tab/>
+        <w:t>5</w:t>
+      </w:r>
+    </w:p>
+    <w:p>
+      <w:pPr>
+        <w:pStyle w:val="ListParagraph"/>
+        <w:tabs>
+          <w:tab w:val="left" w:leader="dot" w:pos="8789"/>
+          <w:tab w:val="left" w:leader="dot" w:pos="9072"/>
+        </w:tabs>
+        <w:ind w:left="284" w:firstLine="207"/>
+        <w:jc w:val="both"/>
+        <w:rPr>
+          <w:rFonts w:ascii="Times New Roman" w:hAnsi="Times New Roman"/>
+          <w:sz w:val="24"/>
+        </w:rPr>
+      </w:pPr>
+      <w:r>
+        <w:rPr>
+          <w:rFonts w:ascii="Times New Roman" w:hAnsi="Times New Roman"/>
+          <w:sz w:val="24"/>
+        </w:rPr>
+        <w:t xml:space="preserve"> 1.2.4</w:t>
+      </w:r>
+      <w:r>
+        <w:t xml:space="preserve"> </w:t>
+      </w:r>
+      <w:r>
+        <w:rPr>
+          <w:rFonts w:ascii="Times New Roman" w:hAnsi="Times New Roman"/>
+          <w:sz w:val="24"/>
+        </w:rPr>
+        <w:t>E</w:t>
+      </w:r>
+      <w:r>
+        <w:rPr>
+          <w:rFonts w:ascii="Times New Roman" w:hAnsi="Times New Roman"/>
+          <w:sz w:val="24"/>
+        </w:rPr>
+        <w:t>xecution time</w:t>
+      </w:r>
+      <w:r>
+        <w:rPr>
+          <w:rFonts w:ascii="Times New Roman" w:hAnsi="Times New Roman"/>
+          <w:sz w:val="24"/>
+        </w:rPr>
+        <w:tab/>
+        <w:t>6</w:t>
+      </w:r>
+    </w:p>
+    <w:p>
+      <w:pPr>
+        <w:pStyle w:val="ListParagraph"/>
+        <w:tabs>
+          <w:tab w:val="left" w:leader="dot" w:pos="8789"/>
+          <w:tab w:val="left" w:leader="dot" w:pos="9072"/>
+        </w:tabs>
+        <w:ind w:left="0" w:firstLine="207"/>
+        <w:jc w:val="both"/>
+        <w:rPr>
+          <w:rFonts w:ascii="Times New Roman" w:hAnsi="Times New Roman"/>
+          <w:sz w:val="24"/>
+        </w:rPr>
+      </w:pPr>
+      <w:r>
+        <w:rPr>
+          <w:rFonts w:ascii="Times New Roman" w:hAnsi="Times New Roman"/>
+          <w:sz w:val="24"/>
+        </w:rPr>
+        <w:t>1.3</w:t>
+      </w:r>
+      <w:r>
+        <w:rPr>
+          <w:rFonts w:ascii="Times New Roman" w:hAnsi="Times New Roman"/>
+          <w:sz w:val="24"/>
+        </w:rPr>
+        <w:t xml:space="preserve"> </w:t>
+      </w:r>
+      <w:r>
+        <w:rPr>
+          <w:rFonts w:ascii="Times New Roman" w:hAnsi="Times New Roman"/>
+          <w:sz w:val="24"/>
+        </w:rPr>
+        <w:t>Definitions, Acronyms, and Abbreviations</w:t>
+      </w:r>
+      <w:r>
+        <w:rPr>
+          <w:rFonts w:ascii="Times New Roman" w:hAnsi="Times New Roman"/>
+          <w:sz w:val="24"/>
+        </w:rPr>
+        <w:tab/>
+        <w:t>6</w:t>
+      </w:r>
+    </w:p>
+    <w:p>
+      <w:pPr>
+        <w:pStyle w:val="ListParagraph"/>
+        <w:tabs>
+          <w:tab w:val="left" w:leader="dot" w:pos="8789"/>
+          <w:tab w:val="left" w:leader="dot" w:pos="9072"/>
+        </w:tabs>
+        <w:ind w:left="0" w:firstLine="207"/>
+        <w:jc w:val="both"/>
+        <w:rPr>
+          <w:rFonts w:ascii="Times New Roman" w:hAnsi="Times New Roman"/>
+          <w:sz w:val="24"/>
+        </w:rPr>
+      </w:pPr>
+      <w:r>
+        <w:rPr>
+          <w:rFonts w:ascii="Times New Roman" w:hAnsi="Times New Roman"/>
+          <w:sz w:val="24"/>
+        </w:rPr>
+        <w:t xml:space="preserve">1.4 </w:t>
+      </w:r>
+      <w:r>
+        <w:rPr>
+          <w:rFonts w:ascii="Times New Roman" w:hAnsi="Times New Roman"/>
+          <w:sz w:val="24"/>
+        </w:rPr>
+        <w:t>References</w:t>
+      </w:r>
+      <w:r>
+        <w:rPr>
+          <w:rFonts w:ascii="Times New Roman" w:hAnsi="Times New Roman"/>
+          <w:sz w:val="24"/>
+        </w:rPr>
+        <w:tab/>
+      </w:r>
+    </w:p>
+    <w:p>
+      <w:pPr>
+        <w:pStyle w:val="ListParagraph"/>
+        <w:tabs>
+          <w:tab w:val="left" w:leader="dot" w:pos="8789"/>
+          <w:tab w:val="left" w:leader="dot" w:pos="9072"/>
+        </w:tabs>
+        <w:ind w:left="0" w:firstLine="207"/>
+        <w:jc w:val="both"/>
+        <w:rPr>
+          <w:rFonts w:ascii="Times New Roman" w:hAnsi="Times New Roman"/>
+          <w:sz w:val="24"/>
+        </w:rPr>
+      </w:pPr>
+      <w:r>
+        <w:rPr>
+          <w:rFonts w:ascii="Times New Roman" w:hAnsi="Times New Roman"/>
+          <w:sz w:val="24"/>
+        </w:rPr>
+        <w:t xml:space="preserve">1.5 </w:t>
+      </w:r>
+      <w:r>
+        <w:rPr>
+          <w:rFonts w:ascii="Times New Roman" w:hAnsi="Times New Roman"/>
+          <w:sz w:val="24"/>
+        </w:rPr>
+        <w:t>Overview</w:t>
+      </w:r>
+      <w:r>
+        <w:rPr>
+          <w:rFonts w:ascii="Times New Roman" w:hAnsi="Times New Roman"/>
+          <w:sz w:val="24"/>
+        </w:rPr>
+        <w:tab/>
+      </w:r>
+    </w:p>
+    <w:p>
+      <w:pPr>
+        <w:pStyle w:val="ListParagraph"/>
+        <w:tabs>
+          <w:tab w:val="left" w:leader="dot" w:pos="8820"/>
+        </w:tabs>
+        <w:ind w:left="525"/>
+        <w:rPr>
+          <w:rFonts w:ascii="Times New Roman" w:hAnsi="Times New Roman"/>
+        </w:rPr>
+      </w:pPr>
+    </w:p>
+    <w:p>
+      <w:pPr>
+        <w:pStyle w:val="ListParagraph"/>
+        <w:tabs>
+          <w:tab w:val="left" w:leader="dot" w:pos="8820"/>
+        </w:tabs>
+        <w:ind w:left="525"/>
+        <w:rPr>
+          <w:rFonts w:ascii="Times New Roman" w:hAnsi="Times New Roman"/>
+        </w:rPr>
+      </w:pPr>
+    </w:p>
+    <w:p>
+      <w:pPr>
         <w:rPr>
           <w:rFonts w:ascii="Times New Roman" w:hAnsi="Times New Roman"/>
         </w:rPr>
@@ -2087,41 +2426,6 @@
     <w:p>
       <w:pPr>
         <w:jc w:val="center"/>
-        <w:rPr>
-          <w:rFonts w:ascii="Times New Roman" w:hAnsi="Times New Roman"/>
-        </w:rPr>
-      </w:pPr>
-    </w:p>
-    <w:p>
-      <w:pPr>
-        <w:rPr>
-          <w:rFonts w:ascii="Times New Roman" w:hAnsi="Times New Roman"/>
-        </w:rPr>
-      </w:pPr>
-    </w:p>
-    <w:p>
-      <w:pPr>
-        <w:rPr>
-          <w:rFonts w:ascii="Times New Roman" w:hAnsi="Times New Roman"/>
-        </w:rPr>
-      </w:pPr>
-    </w:p>
-    <w:p>
-      <w:pPr>
-        <w:rPr>
-          <w:rFonts w:ascii="Times New Roman" w:hAnsi="Times New Roman"/>
-        </w:rPr>
-      </w:pPr>
-    </w:p>
-    <w:p>
-      <w:pPr>
-        <w:rPr>
-          <w:rFonts w:ascii="Times New Roman" w:hAnsi="Times New Roman"/>
-        </w:rPr>
-      </w:pPr>
-    </w:p>
-    <w:p>
-      <w:pPr>
         <w:rPr>
           <w:rFonts w:ascii="Times New Roman" w:hAnsi="Times New Roman"/>
         </w:rPr>
@@ -2273,7 +2577,6 @@
         <w:rPr>
           <w:rFonts w:ascii="Times New Roman" w:hAnsi="Times New Roman"/>
         </w:rPr>
-        <w:lastRenderedPageBreak/>
         <w:tab/>
       </w:r>
       <w:r>
@@ -2299,6 +2602,12 @@
           <w:rFonts w:ascii="Times New Roman" w:hAnsi="Times New Roman"/>
         </w:rPr>
         <w:tab/>
+      </w:r>
+      <w:r>
+        <w:rPr>
+          <w:rFonts w:ascii="Times New Roman" w:hAnsi="Times New Roman"/>
+        </w:rPr>
+        <w:t xml:space="preserve">     </w:t>
       </w:r>
       <w:r>
         <w:rPr>
@@ -2550,17 +2859,50 @@
     </w:p>
     <w:p>
       <w:pPr>
-        <w:rPr>
-          <w:rFonts w:ascii="Times New Roman" w:hAnsi="Times New Roman"/>
-        </w:rPr>
-      </w:pPr>
-      <w:r>
-        <w:rPr>
-          <w:rFonts w:ascii="Times New Roman" w:hAnsi="Times New Roman"/>
-        </w:rPr>
-        <w:lastRenderedPageBreak/>
-        <w:t>1 INTRODUCTION</w:t>
-      </w:r>
+        <w:pStyle w:val="ListParagraph"/>
+        <w:numPr>
+          <w:ilvl w:val="0"/>
+          <w:numId w:val="2"/>
+        </w:numPr>
+        <w:ind w:left="0" w:hanging="141"/>
+        <w:rPr>
+          <w:rFonts w:ascii="Times New Roman" w:hAnsi="Times New Roman"/>
+          <w:b/>
+        </w:rPr>
+      </w:pPr>
+      <w:r>
+        <w:rPr>
+          <w:rFonts w:ascii="Times New Roman" w:hAnsi="Times New Roman"/>
+        </w:rPr>
+        <w:t xml:space="preserve"> </w:t>
+      </w:r>
+      <w:r>
+        <w:rPr>
+          <w:rFonts w:ascii="Times New Roman" w:hAnsi="Times New Roman"/>
+          <w:b/>
+        </w:rPr>
+        <w:t>INTRODUCTION</w:t>
+      </w:r>
+    </w:p>
+    <w:p>
+      <w:pPr>
+        <w:pStyle w:val="ListParagraph"/>
+        <w:ind w:left="3969"/>
+        <w:rPr>
+          <w:rFonts w:ascii="Times New Roman" w:hAnsi="Times New Roman"/>
+          <w:b/>
+        </w:rPr>
+      </w:pPr>
+    </w:p>
+    <w:p>
+      <w:pPr>
+        <w:pStyle w:val="ListParagraph"/>
+        <w:ind w:left="360"/>
+        <w:rPr>
+          <w:rFonts w:ascii="Times New Roman" w:hAnsi="Times New Roman"/>
+          <w:b/>
+        </w:rPr>
+      </w:pPr>
     </w:p>
     <w:p>
       <w:pPr>
@@ -2571,17 +2913,27 @@
         </w:numPr>
         <w:rPr>
           <w:rFonts w:ascii="Times New Roman" w:hAnsi="Times New Roman"/>
-        </w:rPr>
-      </w:pPr>
-      <w:r>
-        <w:rPr>
-          <w:rFonts w:ascii="Times New Roman" w:hAnsi="Times New Roman"/>
-        </w:rPr>
-        <w:t>PURPOSE</w:t>
-      </w:r>
-      <w:r>
-        <w:rPr>
-          <w:rFonts w:ascii="Times New Roman" w:hAnsi="Times New Roman"/>
+          <w:b/>
+        </w:rPr>
+      </w:pPr>
+      <w:r>
+        <w:rPr>
+          <w:rFonts w:ascii="Times New Roman" w:hAnsi="Times New Roman"/>
+          <w:b/>
+        </w:rPr>
+        <w:t>P</w:t>
+      </w:r>
+      <w:r>
+        <w:rPr>
+          <w:rFonts w:ascii="Times New Roman" w:hAnsi="Times New Roman"/>
+          <w:b/>
+        </w:rPr>
+        <w:t>urpose</w:t>
+      </w:r>
+      <w:r>
+        <w:rPr>
+          <w:rFonts w:ascii="Times New Roman" w:hAnsi="Times New Roman"/>
+          <w:b/>
         </w:rPr>
         <w:t>:</w:t>
       </w:r>
@@ -2717,21 +3069,981 @@
         <w:jc w:val="both"/>
         <w:rPr>
           <w:rFonts w:ascii="Times New Roman" w:hAnsi="Times New Roman"/>
-          <w:sz w:val="24"/>
-        </w:rPr>
-      </w:pPr>
-      <w:r>
-        <w:rPr>
-          <w:rFonts w:ascii="Times New Roman" w:hAnsi="Times New Roman"/>
-          <w:sz w:val="24"/>
-        </w:rPr>
-        <w:t>SCOPE:</w:t>
+          <w:b/>
+          <w:sz w:val="24"/>
+        </w:rPr>
+      </w:pPr>
+      <w:r>
+        <w:rPr>
+          <w:rFonts w:ascii="Times New Roman" w:hAnsi="Times New Roman"/>
+          <w:b/>
+          <w:sz w:val="24"/>
+        </w:rPr>
+        <w:t>Scope</w:t>
+      </w:r>
+      <w:r>
+        <w:rPr>
+          <w:rFonts w:ascii="Times New Roman" w:hAnsi="Times New Roman"/>
+          <w:b/>
+          <w:sz w:val="24"/>
+        </w:rPr>
+        <w:t>:</w:t>
       </w:r>
     </w:p>
     <w:p>
       <w:pPr>
         <w:pStyle w:val="ListParagraph"/>
-        <w:ind w:left="360"/>
+        <w:ind w:left="360" w:firstLine="207"/>
+        <w:jc w:val="both"/>
+        <w:rPr>
+          <w:rFonts w:ascii="Times New Roman" w:hAnsi="Times New Roman"/>
+          <w:sz w:val="24"/>
+        </w:rPr>
+      </w:pPr>
+      <w:r>
+        <w:rPr>
+          <w:rFonts w:ascii="Times New Roman" w:hAnsi="Times New Roman"/>
+          <w:sz w:val="24"/>
+        </w:rPr>
+        <w:t>Chương trình ứng dụng quản lý thư viện cho phép cán bộ quản lý thư viện có thể quản lý số lượng  thông tin lớn về: Đăng ký thẻ thành viên bạn đọc, Quản lý mượn trả sách, cho phép lưu trữ thêm mới, xóa đi thong tin cũ hoặc cập nhật lại các thông tin thay thế cho các đầu sách, loại sách trong thư viện, thực hiện chức năng tiềm kiếm thông tin để truy vấn ra các thông tin cần tiềm kiếm như tên sách, tên bạn đọc, ngày mượn trả,.......</w:t>
+      </w:r>
+    </w:p>
+    <w:p>
+      <w:pPr>
+        <w:pStyle w:val="ListParagraph"/>
+        <w:ind w:left="360" w:firstLine="207"/>
+        <w:jc w:val="both"/>
+        <w:rPr>
+          <w:rFonts w:ascii="Times New Roman" w:hAnsi="Times New Roman"/>
+          <w:sz w:val="24"/>
+        </w:rPr>
+      </w:pPr>
+    </w:p>
+    <w:p>
+      <w:pPr>
+        <w:pStyle w:val="ListParagraph"/>
+        <w:ind w:left="0" w:firstLine="207"/>
+        <w:jc w:val="both"/>
+        <w:rPr>
+          <w:rFonts w:ascii="Times New Roman" w:hAnsi="Times New Roman"/>
+          <w:b/>
+          <w:sz w:val="24"/>
+        </w:rPr>
+      </w:pPr>
+      <w:r>
+        <w:rPr>
+          <w:rFonts w:ascii="Times New Roman" w:hAnsi="Times New Roman"/>
+          <w:b/>
+          <w:sz w:val="24"/>
+        </w:rPr>
+        <w:t xml:space="preserve">1.2.1 </w:t>
+      </w:r>
+      <w:r>
+        <w:rPr>
+          <w:rFonts w:ascii="Times New Roman" w:hAnsi="Times New Roman"/>
+          <w:b/>
+          <w:sz w:val="24"/>
+        </w:rPr>
+        <w:t>Data R</w:t>
+      </w:r>
+      <w:r>
+        <w:rPr>
+          <w:rFonts w:ascii="Times New Roman" w:hAnsi="Times New Roman"/>
+          <w:b/>
+          <w:sz w:val="24"/>
+        </w:rPr>
+        <w:t>ange</w:t>
+      </w:r>
+    </w:p>
+    <w:p>
+      <w:pPr>
+        <w:pStyle w:val="ListParagraph"/>
+        <w:ind w:left="360" w:firstLine="207"/>
+        <w:jc w:val="both"/>
+        <w:rPr>
+          <w:rFonts w:ascii="Times New Roman" w:hAnsi="Times New Roman"/>
+          <w:sz w:val="24"/>
+        </w:rPr>
+      </w:pPr>
+      <w:r>
+        <w:rPr>
+          <w:rFonts w:ascii="Times New Roman" w:hAnsi="Times New Roman"/>
+          <w:sz w:val="24"/>
+        </w:rPr>
+        <w:t xml:space="preserve">  - Thông tin về sách: Tên sách, mã sách, mã loại sách, năm xuất bản, tên tác giả, gía bán của sách....</w:t>
+      </w:r>
+    </w:p>
+    <w:p>
+      <w:pPr>
+        <w:pStyle w:val="ListParagraph"/>
+        <w:ind w:left="360" w:firstLine="207"/>
+        <w:jc w:val="both"/>
+        <w:rPr>
+          <w:rFonts w:ascii="Times New Roman" w:hAnsi="Times New Roman"/>
+          <w:sz w:val="24"/>
+        </w:rPr>
+      </w:pPr>
+      <w:r>
+        <w:rPr>
+          <w:rFonts w:ascii="Times New Roman" w:hAnsi="Times New Roman"/>
+          <w:sz w:val="24"/>
+        </w:rPr>
+        <w:t>- Thông tin đăng ký thẻ bạn đọc: Tên bạn đọc, mã bạn đọc, CMND, ngày đăng ký, ngày hết hạn thẻ đăng ký, ngày tháng năm sinh, giới tính,...</w:t>
+      </w:r>
+    </w:p>
+    <w:p>
+      <w:pPr>
+        <w:pStyle w:val="ListParagraph"/>
+        <w:ind w:left="360" w:firstLine="207"/>
+        <w:jc w:val="both"/>
+        <w:rPr>
+          <w:rFonts w:ascii="Times New Roman" w:hAnsi="Times New Roman"/>
+          <w:sz w:val="24"/>
+        </w:rPr>
+      </w:pPr>
+      <w:r>
+        <w:rPr>
+          <w:rFonts w:ascii="Times New Roman" w:hAnsi="Times New Roman"/>
+          <w:sz w:val="24"/>
+        </w:rPr>
+        <w:t xml:space="preserve">- thông tin về phiếu mượn sách: Ngày mượn sách, ngày hẹn trả sách, mã Sách mượn, mã bạn đọc mượn, </w:t>
+      </w:r>
+      <w:r>
+        <w:rPr>
+          <w:rFonts w:ascii="Times New Roman" w:hAnsi="Times New Roman"/>
+          <w:sz w:val="24"/>
+        </w:rPr>
+        <w:t>tình trạng(đang mượn hay đã trả),..</w:t>
+      </w:r>
+    </w:p>
+    <w:p>
+      <w:pPr>
+        <w:pStyle w:val="ListParagraph"/>
+        <w:ind w:left="360" w:firstLine="207"/>
+        <w:jc w:val="both"/>
+        <w:rPr>
+          <w:rFonts w:ascii="Times New Roman" w:hAnsi="Times New Roman"/>
+          <w:sz w:val="24"/>
+        </w:rPr>
+      </w:pPr>
+    </w:p>
+    <w:p>
+      <w:pPr>
+        <w:jc w:val="both"/>
+        <w:rPr>
+          <w:rFonts w:ascii="Times New Roman" w:hAnsi="Times New Roman"/>
+          <w:b/>
+          <w:sz w:val="24"/>
+        </w:rPr>
+      </w:pPr>
+      <w:r>
+        <w:rPr>
+          <w:rFonts w:ascii="Times New Roman" w:hAnsi="Times New Roman"/>
+          <w:b/>
+          <w:sz w:val="24"/>
+        </w:rPr>
+        <w:t xml:space="preserve">    1.2.2</w:t>
+      </w:r>
+      <w:r>
+        <w:t xml:space="preserve"> </w:t>
+      </w:r>
+      <w:r>
+        <w:rPr>
+          <w:rFonts w:ascii="Times New Roman" w:hAnsi="Times New Roman"/>
+          <w:b/>
+          <w:sz w:val="24"/>
+        </w:rPr>
+        <w:t>S</w:t>
+      </w:r>
+      <w:r>
+        <w:rPr>
+          <w:rFonts w:ascii="Times New Roman" w:hAnsi="Times New Roman"/>
+          <w:b/>
+          <w:sz w:val="24"/>
+        </w:rPr>
+        <w:t>ystem R</w:t>
+      </w:r>
+      <w:r>
+        <w:rPr>
+          <w:rFonts w:ascii="Times New Roman" w:hAnsi="Times New Roman"/>
+          <w:b/>
+          <w:sz w:val="24"/>
+        </w:rPr>
+        <w:t>equirements</w:t>
+      </w:r>
+    </w:p>
+    <w:p>
+      <w:pPr>
+        <w:jc w:val="both"/>
+        <w:rPr>
+          <w:rFonts w:ascii="Times New Roman" w:hAnsi="Times New Roman"/>
+          <w:sz w:val="24"/>
+        </w:rPr>
+      </w:pPr>
+      <w:r>
+        <w:rPr>
+          <w:rFonts w:ascii="Times New Roman" w:hAnsi="Times New Roman"/>
+          <w:sz w:val="24"/>
+        </w:rPr>
+        <w:t xml:space="preserve">     </w:t>
+      </w:r>
+      <w:r>
+        <w:rPr>
+          <w:rFonts w:ascii="Times New Roman" w:hAnsi="Times New Roman"/>
+          <w:sz w:val="24"/>
+        </w:rPr>
+        <w:t xml:space="preserve">   - Gần gũi và dễ dàng sử dụng</w:t>
+      </w:r>
+    </w:p>
+    <w:p>
+      <w:pPr>
+        <w:jc w:val="both"/>
+        <w:rPr>
+          <w:rFonts w:ascii="Times New Roman" w:hAnsi="Times New Roman"/>
+          <w:sz w:val="24"/>
+        </w:rPr>
+      </w:pPr>
+      <w:r>
+        <w:rPr>
+          <w:rFonts w:ascii="Times New Roman" w:hAnsi="Times New Roman"/>
+          <w:sz w:val="24"/>
+        </w:rPr>
+        <w:t xml:space="preserve">        - Dễ dàng theo dõi, quản lý bạn đọc cũng như việc mượn trả sách của bạn đọc</w:t>
+      </w:r>
+    </w:p>
+    <w:p>
+      <w:pPr>
+        <w:jc w:val="both"/>
+        <w:rPr>
+          <w:rFonts w:ascii="Times New Roman" w:hAnsi="Times New Roman"/>
+          <w:sz w:val="24"/>
+        </w:rPr>
+      </w:pPr>
+      <w:r>
+        <w:rPr>
+          <w:rFonts w:ascii="Times New Roman" w:hAnsi="Times New Roman"/>
+          <w:sz w:val="24"/>
+        </w:rPr>
+        <w:t xml:space="preserve">        - Dễ dàng cài đặt và  xử lý nâng cấp cho hệ thống</w:t>
+      </w:r>
+    </w:p>
+    <w:p>
+      <w:pPr>
+        <w:jc w:val="both"/>
+        <w:rPr>
+          <w:rFonts w:ascii="Times New Roman" w:hAnsi="Times New Roman"/>
+          <w:sz w:val="24"/>
+        </w:rPr>
+      </w:pPr>
+    </w:p>
+    <w:p>
+      <w:pPr>
+        <w:jc w:val="both"/>
+        <w:rPr>
+          <w:rFonts w:ascii="Times New Roman" w:hAnsi="Times New Roman"/>
+          <w:b/>
+          <w:sz w:val="24"/>
+        </w:rPr>
+      </w:pPr>
+      <w:r>
+        <w:rPr>
+          <w:rFonts w:ascii="Times New Roman" w:hAnsi="Times New Roman"/>
+          <w:b/>
+          <w:sz w:val="24"/>
+        </w:rPr>
+        <w:lastRenderedPageBreak/>
+        <w:t xml:space="preserve">    1.2.3</w:t>
+      </w:r>
+      <w:r>
+        <w:t xml:space="preserve"> </w:t>
+      </w:r>
+      <w:r>
+        <w:rPr>
+          <w:rFonts w:ascii="Times New Roman" w:hAnsi="Times New Roman"/>
+          <w:b/>
+          <w:sz w:val="24"/>
+        </w:rPr>
+        <w:t>R</w:t>
+      </w:r>
+      <w:r>
+        <w:rPr>
+          <w:rFonts w:ascii="Times New Roman" w:hAnsi="Times New Roman"/>
+          <w:b/>
+          <w:sz w:val="24"/>
+        </w:rPr>
+        <w:t>equest From U</w:t>
+      </w:r>
+      <w:r>
+        <w:rPr>
+          <w:rFonts w:ascii="Times New Roman" w:hAnsi="Times New Roman"/>
+          <w:b/>
+          <w:sz w:val="24"/>
+        </w:rPr>
+        <w:t>ser</w:t>
+      </w:r>
+    </w:p>
+    <w:p>
+      <w:pPr>
+        <w:jc w:val="both"/>
+        <w:rPr>
+          <w:rFonts w:ascii="Times New Roman" w:hAnsi="Times New Roman"/>
+          <w:sz w:val="24"/>
+        </w:rPr>
+      </w:pPr>
+      <w:r>
+        <w:rPr>
+          <w:rFonts w:ascii="Times New Roman" w:hAnsi="Times New Roman"/>
+          <w:sz w:val="24"/>
+        </w:rPr>
+        <w:t xml:space="preserve">       - Có hệ thống đặng nhập đảm bảo tính bảo mật, an toàn</w:t>
+      </w:r>
+    </w:p>
+    <w:p>
+      <w:pPr>
+        <w:jc w:val="both"/>
+        <w:rPr>
+          <w:rFonts w:ascii="Times New Roman" w:hAnsi="Times New Roman"/>
+          <w:sz w:val="24"/>
+        </w:rPr>
+      </w:pPr>
+      <w:r>
+        <w:rPr>
+          <w:rFonts w:ascii="Times New Roman" w:hAnsi="Times New Roman"/>
+          <w:sz w:val="24"/>
+        </w:rPr>
+        <w:t xml:space="preserve">      - Khả năng quản lý cao, dễ dàng</w:t>
+      </w:r>
+    </w:p>
+    <w:p>
+      <w:pPr>
+        <w:jc w:val="both"/>
+        <w:rPr>
+          <w:rFonts w:ascii="Times New Roman" w:hAnsi="Times New Roman"/>
+          <w:sz w:val="24"/>
+        </w:rPr>
+      </w:pPr>
+      <w:r>
+        <w:rPr>
+          <w:rFonts w:ascii="Times New Roman" w:hAnsi="Times New Roman"/>
+          <w:sz w:val="24"/>
+        </w:rPr>
+        <w:t xml:space="preserve">      - Dễ dàng theo dõi việc mượn trả sách, thông tin sách cũng như bạn đọc</w:t>
+      </w:r>
+    </w:p>
+    <w:p>
+      <w:pPr>
+        <w:jc w:val="both"/>
+        <w:rPr>
+          <w:rFonts w:ascii="Times New Roman" w:hAnsi="Times New Roman"/>
+          <w:sz w:val="24"/>
+        </w:rPr>
+      </w:pPr>
+      <w:r>
+        <w:rPr>
+          <w:rFonts w:ascii="Times New Roman" w:hAnsi="Times New Roman"/>
+          <w:sz w:val="24"/>
+        </w:rPr>
+        <w:t xml:space="preserve">      - có thể xóa thông tin cũ, thêm mới dữ liệu và cập nhật thông tin cho dữ liệu cần thay thế</w:t>
+      </w:r>
+      <w:r>
+        <w:rPr>
+          <w:rFonts w:ascii="Times New Roman" w:hAnsi="Times New Roman"/>
+          <w:sz w:val="24"/>
+        </w:rPr>
+        <w:t xml:space="preserve"> dễ</w:t>
+      </w:r>
+      <w:r>
+        <w:rPr>
+          <w:rFonts w:ascii="Times New Roman" w:hAnsi="Times New Roman"/>
+          <w:sz w:val="24"/>
+        </w:rPr>
+        <w:t xml:space="preserve"> </w:t>
+      </w:r>
+      <w:r>
+        <w:rPr>
+          <w:rFonts w:ascii="Times New Roman" w:hAnsi="Times New Roman"/>
+          <w:sz w:val="24"/>
+        </w:rPr>
+        <w:t xml:space="preserve">   </w:t>
+      </w:r>
+      <w:r>
+        <w:rPr>
+          <w:rFonts w:ascii="Times New Roman" w:hAnsi="Times New Roman"/>
+          <w:sz w:val="24"/>
+        </w:rPr>
+        <w:t>dàng.</w:t>
+      </w:r>
+    </w:p>
+    <w:p>
+      <w:pPr>
+        <w:jc w:val="both"/>
+        <w:rPr>
+          <w:rFonts w:ascii="Times New Roman" w:hAnsi="Times New Roman"/>
+          <w:b/>
+          <w:sz w:val="24"/>
+        </w:rPr>
+      </w:pPr>
+      <w:r>
+        <w:rPr>
+          <w:rFonts w:ascii="Times New Roman" w:hAnsi="Times New Roman"/>
+          <w:b/>
+          <w:sz w:val="24"/>
+        </w:rPr>
+        <w:t xml:space="preserve">      </w:t>
+      </w:r>
+    </w:p>
+    <w:p>
+      <w:pPr>
+        <w:jc w:val="both"/>
+        <w:rPr>
+          <w:rFonts w:ascii="Times New Roman" w:hAnsi="Times New Roman"/>
+          <w:b/>
+          <w:sz w:val="24"/>
+        </w:rPr>
+      </w:pPr>
+      <w:r>
+        <w:rPr>
+          <w:rFonts w:ascii="Times New Roman" w:hAnsi="Times New Roman"/>
+          <w:b/>
+          <w:sz w:val="24"/>
+        </w:rPr>
+        <w:t xml:space="preserve">   </w:t>
+      </w:r>
+      <w:r>
+        <w:rPr>
+          <w:rFonts w:ascii="Times New Roman" w:hAnsi="Times New Roman"/>
+          <w:b/>
+          <w:sz w:val="24"/>
+        </w:rPr>
+        <w:t xml:space="preserve"> 1.2.4 </w:t>
+      </w:r>
+      <w:r>
+        <w:rPr>
+          <w:rFonts w:ascii="Times New Roman" w:hAnsi="Times New Roman"/>
+          <w:b/>
+          <w:sz w:val="24"/>
+        </w:rPr>
+        <w:t>E</w:t>
+      </w:r>
+      <w:r>
+        <w:rPr>
+          <w:rFonts w:ascii="Times New Roman" w:hAnsi="Times New Roman"/>
+          <w:b/>
+          <w:sz w:val="24"/>
+        </w:rPr>
+        <w:t>xecution T</w:t>
+      </w:r>
+      <w:r>
+        <w:rPr>
+          <w:rFonts w:ascii="Times New Roman" w:hAnsi="Times New Roman"/>
+          <w:b/>
+          <w:sz w:val="24"/>
+        </w:rPr>
+        <w:t>ime</w:t>
+      </w:r>
+    </w:p>
+    <w:p>
+      <w:pPr>
+        <w:jc w:val="both"/>
+        <w:rPr>
+          <w:rFonts w:ascii="Times New Roman" w:hAnsi="Times New Roman"/>
+          <w:sz w:val="24"/>
+        </w:rPr>
+      </w:pPr>
+      <w:r>
+        <w:rPr>
+          <w:rFonts w:ascii="Times New Roman" w:hAnsi="Times New Roman"/>
+          <w:sz w:val="24"/>
+        </w:rPr>
+        <w:t xml:space="preserve">      Từ ngày 20/02/2023 tới ngày  31/033/2023, tổng thời gian 42 ngày tương đương 6 tuần.</w:t>
+      </w:r>
+    </w:p>
+    <w:p>
+      <w:pPr>
+        <w:pStyle w:val="ListParagraph"/>
+        <w:ind w:left="360" w:firstLine="207"/>
+        <w:jc w:val="both"/>
+        <w:rPr>
+          <w:rFonts w:ascii="Times New Roman" w:hAnsi="Times New Roman"/>
+          <w:sz w:val="24"/>
+        </w:rPr>
+      </w:pPr>
+    </w:p>
+    <w:p>
+      <w:pPr>
+        <w:pStyle w:val="ListParagraph"/>
+        <w:ind w:left="360" w:firstLine="207"/>
+        <w:jc w:val="both"/>
+        <w:rPr>
+          <w:rFonts w:ascii="Times New Roman" w:hAnsi="Times New Roman"/>
+          <w:sz w:val="24"/>
+        </w:rPr>
+      </w:pPr>
+    </w:p>
+    <w:p>
+      <w:pPr>
+        <w:pStyle w:val="ListParagraph"/>
+        <w:numPr>
+          <w:ilvl w:val="1"/>
+          <w:numId w:val="2"/>
+        </w:numPr>
+        <w:jc w:val="both"/>
+        <w:rPr>
+          <w:rFonts w:ascii="Times New Roman" w:hAnsi="Times New Roman"/>
+          <w:b/>
+          <w:sz w:val="24"/>
+        </w:rPr>
+      </w:pPr>
+      <w:r>
+        <w:rPr>
+          <w:rFonts w:ascii="Times New Roman" w:hAnsi="Times New Roman"/>
+          <w:b/>
+          <w:sz w:val="24"/>
+        </w:rPr>
+        <w:t>Definitions, Acronyms, and Abbreviations</w:t>
+      </w:r>
+    </w:p>
+    <w:p>
+      <w:pPr>
+        <w:pStyle w:val="ListParagraph"/>
+        <w:numPr>
+          <w:ilvl w:val="0"/>
+          <w:numId w:val="4"/>
+        </w:numPr>
+        <w:jc w:val="both"/>
+        <w:rPr>
+          <w:rFonts w:ascii="Times New Roman" w:hAnsi="Times New Roman"/>
+          <w:sz w:val="24"/>
+        </w:rPr>
+      </w:pPr>
+      <w:r>
+        <w:rPr>
+          <w:rFonts w:ascii="Times New Roman" w:hAnsi="Times New Roman"/>
+          <w:sz w:val="24"/>
+        </w:rPr>
+        <w:t>(Bổ sung sau)</w:t>
+      </w:r>
+    </w:p>
+    <w:p>
+      <w:pPr>
+        <w:pStyle w:val="ListParagraph"/>
+        <w:ind w:left="360" w:firstLine="207"/>
+        <w:jc w:val="both"/>
+        <w:rPr>
+          <w:rFonts w:ascii="Times New Roman" w:hAnsi="Times New Roman"/>
+          <w:sz w:val="24"/>
+        </w:rPr>
+      </w:pPr>
+    </w:p>
+    <w:p>
+      <w:pPr>
+        <w:pStyle w:val="ListParagraph"/>
+        <w:numPr>
+          <w:ilvl w:val="1"/>
+          <w:numId w:val="2"/>
+        </w:numPr>
+        <w:jc w:val="both"/>
+        <w:rPr>
+          <w:rFonts w:ascii="Times New Roman" w:hAnsi="Times New Roman"/>
+          <w:b/>
+          <w:sz w:val="24"/>
+        </w:rPr>
+      </w:pPr>
+      <w:r>
+        <w:rPr>
+          <w:rFonts w:ascii="Times New Roman" w:hAnsi="Times New Roman"/>
+          <w:b/>
+          <w:sz w:val="24"/>
+        </w:rPr>
+        <w:t>References</w:t>
+      </w:r>
+    </w:p>
+    <w:p>
+      <w:pPr>
+        <w:pStyle w:val="ListParagraph"/>
+        <w:numPr>
+          <w:ilvl w:val="0"/>
+          <w:numId w:val="7"/>
+        </w:numPr>
+        <w:ind w:left="567" w:hanging="141"/>
+        <w:jc w:val="both"/>
+        <w:rPr>
+          <w:rFonts w:ascii="Times New Roman" w:hAnsi="Times New Roman"/>
+          <w:sz w:val="24"/>
+        </w:rPr>
+      </w:pPr>
+      <w:r>
+        <w:rPr>
+          <w:rFonts w:ascii="Times New Roman" w:hAnsi="Times New Roman"/>
+          <w:sz w:val="24"/>
+        </w:rPr>
+        <w:t>Kênh TITV:</w:t>
+      </w:r>
+      <w:r>
+        <w:rPr>
+          <w:rFonts w:ascii="Times New Roman" w:hAnsi="Times New Roman"/>
+          <w:sz w:val="24"/>
+        </w:rPr>
+        <w:t xml:space="preserve"> </w:t>
+      </w:r>
+      <w:r>
+        <w:rPr>
+          <w:rFonts w:ascii="Times New Roman" w:hAnsi="Times New Roman"/>
+          <w:sz w:val="24"/>
+        </w:rPr>
+        <w:t xml:space="preserve"> </w:t>
+      </w:r>
+      <w:hyperlink r:id="rId18" w:history="1">
+        <w:r>
+          <w:rPr>
+            <w:rStyle w:val="Hyperlink"/>
+            <w:rFonts w:ascii="Times New Roman" w:hAnsi="Times New Roman"/>
+            <w:sz w:val="24"/>
+          </w:rPr>
+          <w:t>https://titv.vn/</w:t>
+        </w:r>
+      </w:hyperlink>
+    </w:p>
+    <w:p>
+      <w:pPr>
+        <w:pStyle w:val="ListParagraph"/>
+        <w:numPr>
+          <w:ilvl w:val="0"/>
+          <w:numId w:val="7"/>
+        </w:numPr>
+        <w:ind w:left="567" w:hanging="141"/>
+        <w:jc w:val="both"/>
+        <w:rPr>
+          <w:rFonts w:ascii="Times New Roman" w:hAnsi="Times New Roman"/>
+          <w:sz w:val="24"/>
+        </w:rPr>
+      </w:pPr>
+      <w:r>
+        <w:rPr>
+          <w:rFonts w:ascii="Times New Roman" w:hAnsi="Times New Roman"/>
+          <w:sz w:val="24"/>
+        </w:rPr>
+        <w:t xml:space="preserve">Kênh Jmaster IO:  </w:t>
+      </w:r>
+      <w:hyperlink r:id="rId19" w:history="1">
+        <w:r>
+          <w:rPr>
+            <w:rStyle w:val="Hyperlink"/>
+            <w:rFonts w:ascii="Times New Roman" w:hAnsi="Times New Roman"/>
+            <w:sz w:val="24"/>
+          </w:rPr>
+          <w:t>https://www.youtube.com/@jmasterio/playlists</w:t>
+        </w:r>
+      </w:hyperlink>
+    </w:p>
+    <w:p>
+      <w:pPr>
+        <w:pStyle w:val="ListParagraph"/>
+        <w:numPr>
+          <w:ilvl w:val="0"/>
+          <w:numId w:val="7"/>
+        </w:numPr>
+        <w:ind w:left="567" w:hanging="141"/>
+        <w:jc w:val="both"/>
+        <w:rPr>
+          <w:rFonts w:ascii="Times New Roman" w:hAnsi="Times New Roman"/>
+          <w:sz w:val="24"/>
+        </w:rPr>
+      </w:pPr>
+      <w:r>
+        <w:rPr>
+          <w:rFonts w:ascii="Times New Roman" w:hAnsi="Times New Roman"/>
+          <w:sz w:val="24"/>
+        </w:rPr>
+        <w:t xml:space="preserve">Trang Greek for Greek: </w:t>
+      </w:r>
+      <w:hyperlink r:id="rId20" w:history="1">
+        <w:r>
+          <w:rPr>
+            <w:rStyle w:val="Hyperlink"/>
+            <w:rFonts w:ascii="Times New Roman" w:hAnsi="Times New Roman"/>
+            <w:sz w:val="24"/>
+          </w:rPr>
+          <w:t>https://www.geeksforgeeks.org/java-tutorial/?ref=gcse</w:t>
+        </w:r>
+      </w:hyperlink>
+    </w:p>
+    <w:p>
+      <w:pPr>
+        <w:pStyle w:val="ListParagraph"/>
+        <w:ind w:left="567"/>
+        <w:jc w:val="both"/>
+        <w:rPr>
+          <w:rFonts w:ascii="Times New Roman" w:hAnsi="Times New Roman"/>
+          <w:sz w:val="24"/>
+        </w:rPr>
+      </w:pPr>
+      <w:r>
+        <w:rPr>
+          <w:rFonts w:ascii="Times New Roman" w:hAnsi="Times New Roman"/>
+          <w:sz w:val="24"/>
+        </w:rPr>
+        <w:t>...</w:t>
+      </w:r>
+    </w:p>
+    <w:p>
+      <w:pPr>
+        <w:pStyle w:val="ListParagraph"/>
+        <w:ind w:left="567"/>
+        <w:jc w:val="both"/>
+        <w:rPr>
+          <w:rFonts w:ascii="Times New Roman" w:hAnsi="Times New Roman"/>
+          <w:sz w:val="24"/>
+        </w:rPr>
+      </w:pPr>
+    </w:p>
+    <w:p>
+      <w:pPr>
+        <w:pStyle w:val="ListParagraph"/>
+        <w:numPr>
+          <w:ilvl w:val="1"/>
+          <w:numId w:val="2"/>
+        </w:numPr>
+        <w:jc w:val="both"/>
+        <w:rPr>
+          <w:rFonts w:ascii="Times New Roman" w:hAnsi="Times New Roman"/>
+          <w:b/>
+          <w:sz w:val="24"/>
+        </w:rPr>
+      </w:pPr>
+      <w:r>
+        <w:rPr>
+          <w:rFonts w:ascii="Times New Roman" w:hAnsi="Times New Roman"/>
+          <w:b/>
+          <w:sz w:val="24"/>
+        </w:rPr>
+        <w:t>Overview</w:t>
+      </w:r>
+    </w:p>
+    <w:p>
+      <w:pPr>
+        <w:pStyle w:val="ListParagraph"/>
+        <w:numPr>
+          <w:ilvl w:val="0"/>
+          <w:numId w:val="7"/>
+        </w:numPr>
+        <w:ind w:left="426" w:firstLine="141"/>
+        <w:jc w:val="both"/>
+        <w:rPr>
+          <w:rFonts w:ascii="Times New Roman" w:hAnsi="Times New Roman"/>
+          <w:sz w:val="24"/>
+        </w:rPr>
+      </w:pPr>
+      <w:r>
+        <w:rPr>
+          <w:rFonts w:ascii="Times New Roman" w:hAnsi="Times New Roman"/>
+          <w:sz w:val="24"/>
+        </w:rPr>
+        <w:t xml:space="preserve"> </w:t>
+      </w:r>
+      <w:r>
+        <w:rPr>
+          <w:rFonts w:ascii="Times New Roman" w:hAnsi="Times New Roman"/>
+          <w:sz w:val="24"/>
+        </w:rPr>
+        <w:t>Trong phần một chủ yếu là giới thiệu về mục đích , phạm vi của sản phầm từ yêu cầu hệ thống cho đến khách hàng.., các từ viết tắt, quy trình toongrr quan về sản phẩm trong như thế nào, có những gì.. một cách khái quát sơ bộ để người dùng có thể tham khảo trước khi đi sâu vào chi tiết các đề mục cụt hể của sản phẩm.</w:t>
+      </w:r>
+    </w:p>
+    <w:p>
+      <w:pPr>
+        <w:pStyle w:val="ListParagraph"/>
+        <w:numPr>
+          <w:ilvl w:val="0"/>
+          <w:numId w:val="7"/>
+        </w:numPr>
+        <w:ind w:left="426" w:firstLine="141"/>
+        <w:jc w:val="both"/>
+        <w:rPr>
+          <w:rFonts w:ascii="Times New Roman" w:hAnsi="Times New Roman"/>
+          <w:sz w:val="24"/>
+        </w:rPr>
+      </w:pPr>
+      <w:r>
+        <w:rPr>
+          <w:rFonts w:ascii="Times New Roman" w:hAnsi="Times New Roman"/>
+          <w:sz w:val="24"/>
+        </w:rPr>
+        <w:t xml:space="preserve">Trong phần 2 </w:t>
+      </w:r>
+      <w:r>
+        <w:rPr>
+          <w:rFonts w:ascii="Times New Roman" w:hAnsi="Times New Roman"/>
+          <w:sz w:val="24"/>
+        </w:rPr>
+        <w:t>chứa định nghĩa sâu hơn và đầy đủ hơn về các yêu cầu củ</w:t>
+      </w:r>
+      <w:r>
+        <w:rPr>
+          <w:rFonts w:ascii="Times New Roman" w:hAnsi="Times New Roman"/>
+          <w:sz w:val="24"/>
+        </w:rPr>
+        <w:t>a p</w:t>
+      </w:r>
+      <w:r>
+        <w:rPr>
+          <w:rFonts w:ascii="Times New Roman" w:hAnsi="Times New Roman"/>
+          <w:sz w:val="24"/>
+        </w:rPr>
+        <w:t>hần mề</w:t>
+      </w:r>
+      <w:r>
+        <w:rPr>
+          <w:rFonts w:ascii="Times New Roman" w:hAnsi="Times New Roman"/>
+          <w:sz w:val="24"/>
+        </w:rPr>
+        <w:t>m Quản lý thư viện</w:t>
+      </w:r>
+      <w:r>
+        <w:rPr>
+          <w:rFonts w:ascii="Times New Roman" w:hAnsi="Times New Roman"/>
+          <w:sz w:val="24"/>
+        </w:rPr>
+        <w:t>. Phần này dành cho khách hàng và các bên liên quan khác, những người có thể</w:t>
+      </w:r>
+      <w:r>
+        <w:rPr>
+          <w:rFonts w:ascii="Times New Roman" w:hAnsi="Times New Roman"/>
+          <w:sz w:val="24"/>
+        </w:rPr>
+        <w:t xml:space="preserve"> </w:t>
+      </w:r>
+      <w:r>
+        <w:rPr>
+          <w:rFonts w:ascii="Times New Roman" w:hAnsi="Times New Roman"/>
+          <w:sz w:val="24"/>
+        </w:rPr>
+        <w:t xml:space="preserve"> không quen thuộc với quy trình công nghệ phần mềm thực tế. phần này</w:t>
+      </w:r>
+      <w:r>
+        <w:rPr>
+          <w:rFonts w:ascii="Times New Roman" w:hAnsi="Times New Roman"/>
+          <w:sz w:val="24"/>
+        </w:rPr>
+        <w:t xml:space="preserve"> </w:t>
+      </w:r>
+      <w:r>
+        <w:rPr>
+          <w:rFonts w:ascii="Times New Roman" w:hAnsi="Times New Roman"/>
+          <w:sz w:val="24"/>
+        </w:rPr>
+        <w:t>chứa ít hoặc không có thông tin kỹ thuật liên quan đến quy trình phần mềm cần thiết để</w:t>
+      </w:r>
+      <w:r>
+        <w:rPr>
+          <w:rFonts w:ascii="Times New Roman" w:hAnsi="Times New Roman"/>
+          <w:sz w:val="24"/>
+        </w:rPr>
+        <w:t xml:space="preserve"> </w:t>
+      </w:r>
+      <w:r>
+        <w:rPr>
+          <w:rFonts w:ascii="Times New Roman" w:hAnsi="Times New Roman"/>
+          <w:sz w:val="24"/>
+        </w:rPr>
+        <w:t xml:space="preserve">biến tài liệu này thành một phần mềm thực </w:t>
+      </w:r>
+      <w:r>
+        <w:rPr>
+          <w:rFonts w:ascii="Times New Roman" w:hAnsi="Times New Roman"/>
+          <w:sz w:val="24"/>
+        </w:rPr>
+        <w:t>.</w:t>
+      </w:r>
+    </w:p>
+    <w:p>
+      <w:pPr>
+        <w:pStyle w:val="ListParagraph"/>
+        <w:numPr>
+          <w:ilvl w:val="0"/>
+          <w:numId w:val="7"/>
+        </w:numPr>
+        <w:ind w:left="426" w:firstLine="141"/>
+        <w:jc w:val="both"/>
+        <w:rPr>
+          <w:rFonts w:ascii="Times New Roman" w:hAnsi="Times New Roman"/>
+          <w:sz w:val="24"/>
+        </w:rPr>
+      </w:pPr>
+      <w:r>
+        <w:rPr>
+          <w:rFonts w:ascii="Times New Roman" w:hAnsi="Times New Roman"/>
+          <w:sz w:val="24"/>
+        </w:rPr>
+        <w:t xml:space="preserve">Trong phần 3 </w:t>
+      </w:r>
+      <w:r>
+        <w:rPr>
+          <w:rFonts w:ascii="Times New Roman" w:hAnsi="Times New Roman"/>
+          <w:sz w:val="24"/>
+        </w:rPr>
+        <w:t>chứa tất cả các yêu cầu kỹ thuật đối với phần mềm, bao gồm danh sách đầy đủ các</w:t>
+      </w:r>
+      <w:r>
+        <w:rPr>
+          <w:rFonts w:ascii="Times New Roman" w:hAnsi="Times New Roman"/>
+          <w:sz w:val="24"/>
+        </w:rPr>
+        <w:t xml:space="preserve"> </w:t>
+      </w:r>
+      <w:r>
+        <w:rPr>
+          <w:rFonts w:ascii="Times New Roman" w:hAnsi="Times New Roman"/>
+          <w:sz w:val="24"/>
+        </w:rPr>
+        <w:t>các yêu cầu chức năng và phi chức năng. Phần này được thiết kế để được sử dụng bởi</w:t>
+      </w:r>
+      <w:r>
+        <w:rPr>
+          <w:rFonts w:ascii="Times New Roman" w:hAnsi="Times New Roman"/>
+          <w:sz w:val="24"/>
+        </w:rPr>
+        <w:t xml:space="preserve"> </w:t>
+      </w:r>
+      <w:r>
+        <w:rPr>
+          <w:rFonts w:ascii="Times New Roman" w:hAnsi="Times New Roman"/>
+          <w:sz w:val="24"/>
+        </w:rPr>
+        <w:t>các nhà phát triển phần mềm để tạo ra phần mềm thực tế. Phần lớn thông tin</w:t>
+      </w:r>
+      <w:r>
+        <w:rPr>
+          <w:rFonts w:ascii="Times New Roman" w:hAnsi="Times New Roman"/>
+          <w:sz w:val="24"/>
+        </w:rPr>
+        <w:t xml:space="preserve"> </w:t>
+      </w:r>
+      <w:r>
+        <w:rPr>
+          <w:rFonts w:ascii="Times New Roman" w:hAnsi="Times New Roman"/>
+          <w:sz w:val="24"/>
+        </w:rPr>
+        <w:t>trong phần này có bản chất rất kỹ thuật và lĩnh vực cụ thể, và do đó không</w:t>
+      </w:r>
+      <w:r>
+        <w:rPr>
+          <w:rFonts w:ascii="Times New Roman" w:hAnsi="Times New Roman"/>
+          <w:sz w:val="24"/>
+        </w:rPr>
+        <w:t xml:space="preserve"> </w:t>
+      </w:r>
+      <w:r>
+        <w:rPr>
+          <w:rFonts w:ascii="Times New Roman" w:hAnsi="Times New Roman"/>
+          <w:sz w:val="24"/>
+        </w:rPr>
+        <w:t>dự định được đọc hoặc hiểu bởi bất kỳ ai bên ngoài lĩnh vực công nghệ phần mềm.</w:t>
+      </w:r>
+    </w:p>
+    <w:p>
+      <w:pPr>
+        <w:pStyle w:val="ListParagraph"/>
+        <w:ind w:left="426" w:firstLine="141"/>
         <w:jc w:val="both"/>
         <w:rPr>
           <w:rFonts w:ascii="Times New Roman" w:hAnsi="Times New Roman"/>
@@ -2758,6 +4070,8 @@
           <w:sz w:val="24"/>
         </w:rPr>
       </w:pPr>
+      <w:bookmarkStart w:id="0" w:name="_GoBack"/>
+      <w:bookmarkEnd w:id="0"/>
     </w:p>
     <w:p>
       <w:pPr>
@@ -2957,7 +4271,7 @@
       </w:pPr>
     </w:p>
     <w:sectPr>
-      <w:footerReference w:type="default" r:id="rId18"/>
+      <w:footerReference w:type="default" r:id="rId21"/>
       <w:pgSz w:w="12240" w:h="15840"/>
       <w:pgMar w:top="1440" w:right="1440" w:bottom="1440" w:left="1440" w:header="720" w:footer="720" w:gutter="0"/>
       <w:cols w:space="720"/>
@@ -3026,7 +4340,7 @@
           <w:rPr>
             <w:noProof/>
           </w:rPr>
-          <w:t>6</w:t>
+          <w:t>7</w:t>
         </w:r>
         <w:r>
           <w:rPr>
@@ -3073,6 +4387,458 @@
 <file path=word/numbering.xml><?xml version="1.0" encoding="utf-8"?>
 <w:numbering xmlns:wpc="http://schemas.microsoft.com/office/word/2010/wordprocessingCanvas" xmlns:cx="http://schemas.microsoft.com/office/drawing/2014/chartex" xmlns:mc="http://schemas.openxmlformats.org/markup-compatibility/2006" xmlns:o="urn:schemas-microsoft-com:office:office" xmlns:r="http://schemas.openxmlformats.org/officeDocument/2006/relationships" xmlns:m="http://schemas.openxmlformats.org/officeDocument/2006/math" xmlns:v="urn:schemas-microsoft-com:vml" xmlns:wp14="http://schemas.microsoft.com/office/word/2010/wordprocessingDrawing" xmlns:wp="http://schemas.openxmlformats.org/drawingml/2006/wordprocessingDrawing" xmlns:w10="urn:schemas-microsoft-com:office:word" xmlns:w="http://schemas.openxmlformats.org/wordprocessingml/2006/main" xmlns:w14="http://schemas.microsoft.com/office/word/2010/wordml" xmlns:w15="http://schemas.microsoft.com/office/word/2012/wordml" xmlns:w16se="http://schemas.microsoft.com/office/word/2015/wordml/symex" xmlns:wpg="http://schemas.microsoft.com/office/word/2010/wordprocessingGroup" xmlns:wpi="http://schemas.microsoft.com/office/word/2010/wordprocessingInk" xmlns:wne="http://schemas.microsoft.com/office/word/2006/wordml" xmlns:wps="http://schemas.microsoft.com/office/word/2010/wordprocessingShape" mc:Ignorable="w14 w15 w16se wp14">
   <w:abstractNum w:abstractNumId="0" w15:restartNumberingAfterBreak="0">
+    <w:nsid w:val="188851E2"/>
+    <w:multiLevelType w:val="hybridMultilevel"/>
+    <w:tmpl w:val="59F228D8"/>
+    <w:lvl w:ilvl="0" w:tplc="76F05F7A">
+      <w:start w:val="1"/>
+      <w:numFmt w:val="bullet"/>
+      <w:lvlText w:val="-"/>
+      <w:lvlJc w:val="left"/>
+      <w:pPr>
+        <w:ind w:left="786" w:hanging="360"/>
+      </w:pPr>
+      <w:rPr>
+        <w:rFonts w:ascii="Times New Roman" w:eastAsiaTheme="minorHAnsi" w:hAnsi="Times New Roman" w:cs="Times New Roman" w:hint="default"/>
+      </w:rPr>
+    </w:lvl>
+    <w:lvl w:ilvl="1" w:tplc="04090003" w:tentative="1">
+      <w:start w:val="1"/>
+      <w:numFmt w:val="bullet"/>
+      <w:lvlText w:val="o"/>
+      <w:lvlJc w:val="left"/>
+      <w:pPr>
+        <w:ind w:left="1506" w:hanging="360"/>
+      </w:pPr>
+      <w:rPr>
+        <w:rFonts w:ascii="Courier New" w:hAnsi="Courier New" w:cs="Courier New" w:hint="default"/>
+      </w:rPr>
+    </w:lvl>
+    <w:lvl w:ilvl="2" w:tplc="04090005" w:tentative="1">
+      <w:start w:val="1"/>
+      <w:numFmt w:val="bullet"/>
+      <w:lvlText w:val=""/>
+      <w:lvlJc w:val="left"/>
+      <w:pPr>
+        <w:ind w:left="2226" w:hanging="360"/>
+      </w:pPr>
+      <w:rPr>
+        <w:rFonts w:ascii="Wingdings" w:hAnsi="Wingdings" w:hint="default"/>
+      </w:rPr>
+    </w:lvl>
+    <w:lvl w:ilvl="3" w:tplc="04090001" w:tentative="1">
+      <w:start w:val="1"/>
+      <w:numFmt w:val="bullet"/>
+      <w:lvlText w:val=""/>
+      <w:lvlJc w:val="left"/>
+      <w:pPr>
+        <w:ind w:left="2946" w:hanging="360"/>
+      </w:pPr>
+      <w:rPr>
+        <w:rFonts w:ascii="Symbol" w:hAnsi="Symbol" w:hint="default"/>
+      </w:rPr>
+    </w:lvl>
+    <w:lvl w:ilvl="4" w:tplc="04090003" w:tentative="1">
+      <w:start w:val="1"/>
+      <w:numFmt w:val="bullet"/>
+      <w:lvlText w:val="o"/>
+      <w:lvlJc w:val="left"/>
+      <w:pPr>
+        <w:ind w:left="3666" w:hanging="360"/>
+      </w:pPr>
+      <w:rPr>
+        <w:rFonts w:ascii="Courier New" w:hAnsi="Courier New" w:cs="Courier New" w:hint="default"/>
+      </w:rPr>
+    </w:lvl>
+    <w:lvl w:ilvl="5" w:tplc="04090005" w:tentative="1">
+      <w:start w:val="1"/>
+      <w:numFmt w:val="bullet"/>
+      <w:lvlText w:val=""/>
+      <w:lvlJc w:val="left"/>
+      <w:pPr>
+        <w:ind w:left="4386" w:hanging="360"/>
+      </w:pPr>
+      <w:rPr>
+        <w:rFonts w:ascii="Wingdings" w:hAnsi="Wingdings" w:hint="default"/>
+      </w:rPr>
+    </w:lvl>
+    <w:lvl w:ilvl="6" w:tplc="04090001" w:tentative="1">
+      <w:start w:val="1"/>
+      <w:numFmt w:val="bullet"/>
+      <w:lvlText w:val=""/>
+      <w:lvlJc w:val="left"/>
+      <w:pPr>
+        <w:ind w:left="5106" w:hanging="360"/>
+      </w:pPr>
+      <w:rPr>
+        <w:rFonts w:ascii="Symbol" w:hAnsi="Symbol" w:hint="default"/>
+      </w:rPr>
+    </w:lvl>
+    <w:lvl w:ilvl="7" w:tplc="04090003" w:tentative="1">
+      <w:start w:val="1"/>
+      <w:numFmt w:val="bullet"/>
+      <w:lvlText w:val="o"/>
+      <w:lvlJc w:val="left"/>
+      <w:pPr>
+        <w:ind w:left="5826" w:hanging="360"/>
+      </w:pPr>
+      <w:rPr>
+        <w:rFonts w:ascii="Courier New" w:hAnsi="Courier New" w:cs="Courier New" w:hint="default"/>
+      </w:rPr>
+    </w:lvl>
+    <w:lvl w:ilvl="8" w:tplc="04090005" w:tentative="1">
+      <w:start w:val="1"/>
+      <w:numFmt w:val="bullet"/>
+      <w:lvlText w:val=""/>
+      <w:lvlJc w:val="left"/>
+      <w:pPr>
+        <w:ind w:left="6546" w:hanging="360"/>
+      </w:pPr>
+      <w:rPr>
+        <w:rFonts w:ascii="Wingdings" w:hAnsi="Wingdings" w:hint="default"/>
+      </w:rPr>
+    </w:lvl>
+  </w:abstractNum>
+  <w:abstractNum w:abstractNumId="1" w15:restartNumberingAfterBreak="0">
+    <w:nsid w:val="23BE5AD0"/>
+    <w:multiLevelType w:val="hybridMultilevel"/>
+    <w:tmpl w:val="64F45168"/>
+    <w:lvl w:ilvl="0" w:tplc="D0364534">
+      <w:start w:val="1"/>
+      <w:numFmt w:val="bullet"/>
+      <w:lvlText w:val="-"/>
+      <w:lvlJc w:val="left"/>
+      <w:pPr>
+        <w:ind w:left="720" w:hanging="360"/>
+      </w:pPr>
+      <w:rPr>
+        <w:rFonts w:ascii="Times New Roman" w:eastAsiaTheme="minorHAnsi" w:hAnsi="Times New Roman" w:cs="Times New Roman" w:hint="default"/>
+      </w:rPr>
+    </w:lvl>
+    <w:lvl w:ilvl="1" w:tplc="04090003" w:tentative="1">
+      <w:start w:val="1"/>
+      <w:numFmt w:val="bullet"/>
+      <w:lvlText w:val="o"/>
+      <w:lvlJc w:val="left"/>
+      <w:pPr>
+        <w:ind w:left="1440" w:hanging="360"/>
+      </w:pPr>
+      <w:rPr>
+        <w:rFonts w:ascii="Courier New" w:hAnsi="Courier New" w:cs="Courier New" w:hint="default"/>
+      </w:rPr>
+    </w:lvl>
+    <w:lvl w:ilvl="2" w:tplc="04090005" w:tentative="1">
+      <w:start w:val="1"/>
+      <w:numFmt w:val="bullet"/>
+      <w:lvlText w:val=""/>
+      <w:lvlJc w:val="left"/>
+      <w:pPr>
+        <w:ind w:left="2160" w:hanging="360"/>
+      </w:pPr>
+      <w:rPr>
+        <w:rFonts w:ascii="Wingdings" w:hAnsi="Wingdings" w:hint="default"/>
+      </w:rPr>
+    </w:lvl>
+    <w:lvl w:ilvl="3" w:tplc="04090001" w:tentative="1">
+      <w:start w:val="1"/>
+      <w:numFmt w:val="bullet"/>
+      <w:lvlText w:val=""/>
+      <w:lvlJc w:val="left"/>
+      <w:pPr>
+        <w:ind w:left="2880" w:hanging="360"/>
+      </w:pPr>
+      <w:rPr>
+        <w:rFonts w:ascii="Symbol" w:hAnsi="Symbol" w:hint="default"/>
+      </w:rPr>
+    </w:lvl>
+    <w:lvl w:ilvl="4" w:tplc="04090003" w:tentative="1">
+      <w:start w:val="1"/>
+      <w:numFmt w:val="bullet"/>
+      <w:lvlText w:val="o"/>
+      <w:lvlJc w:val="left"/>
+      <w:pPr>
+        <w:ind w:left="3600" w:hanging="360"/>
+      </w:pPr>
+      <w:rPr>
+        <w:rFonts w:ascii="Courier New" w:hAnsi="Courier New" w:cs="Courier New" w:hint="default"/>
+      </w:rPr>
+    </w:lvl>
+    <w:lvl w:ilvl="5" w:tplc="04090005" w:tentative="1">
+      <w:start w:val="1"/>
+      <w:numFmt w:val="bullet"/>
+      <w:lvlText w:val=""/>
+      <w:lvlJc w:val="left"/>
+      <w:pPr>
+        <w:ind w:left="4320" w:hanging="360"/>
+      </w:pPr>
+      <w:rPr>
+        <w:rFonts w:ascii="Wingdings" w:hAnsi="Wingdings" w:hint="default"/>
+      </w:rPr>
+    </w:lvl>
+    <w:lvl w:ilvl="6" w:tplc="04090001" w:tentative="1">
+      <w:start w:val="1"/>
+      <w:numFmt w:val="bullet"/>
+      <w:lvlText w:val=""/>
+      <w:lvlJc w:val="left"/>
+      <w:pPr>
+        <w:ind w:left="5040" w:hanging="360"/>
+      </w:pPr>
+      <w:rPr>
+        <w:rFonts w:ascii="Symbol" w:hAnsi="Symbol" w:hint="default"/>
+      </w:rPr>
+    </w:lvl>
+    <w:lvl w:ilvl="7" w:tplc="04090003" w:tentative="1">
+      <w:start w:val="1"/>
+      <w:numFmt w:val="bullet"/>
+      <w:lvlText w:val="o"/>
+      <w:lvlJc w:val="left"/>
+      <w:pPr>
+        <w:ind w:left="5760" w:hanging="360"/>
+      </w:pPr>
+      <w:rPr>
+        <w:rFonts w:ascii="Courier New" w:hAnsi="Courier New" w:cs="Courier New" w:hint="default"/>
+      </w:rPr>
+    </w:lvl>
+    <w:lvl w:ilvl="8" w:tplc="04090005" w:tentative="1">
+      <w:start w:val="1"/>
+      <w:numFmt w:val="bullet"/>
+      <w:lvlText w:val=""/>
+      <w:lvlJc w:val="left"/>
+      <w:pPr>
+        <w:ind w:left="6480" w:hanging="360"/>
+      </w:pPr>
+      <w:rPr>
+        <w:rFonts w:ascii="Wingdings" w:hAnsi="Wingdings" w:hint="default"/>
+      </w:rPr>
+    </w:lvl>
+  </w:abstractNum>
+  <w:abstractNum w:abstractNumId="2" w15:restartNumberingAfterBreak="0">
+    <w:nsid w:val="439A3DFE"/>
+    <w:multiLevelType w:val="hybridMultilevel"/>
+    <w:tmpl w:val="CF126E74"/>
+    <w:lvl w:ilvl="0" w:tplc="E3C6DD48">
+      <w:start w:val="1"/>
+      <w:numFmt w:val="bullet"/>
+      <w:lvlText w:val=""/>
+      <w:lvlJc w:val="left"/>
+      <w:pPr>
+        <w:ind w:left="480" w:hanging="360"/>
+      </w:pPr>
+      <w:rPr>
+        <w:rFonts w:ascii="Wingdings" w:eastAsiaTheme="minorHAnsi" w:hAnsi="Wingdings" w:cstheme="minorBidi" w:hint="default"/>
+      </w:rPr>
+    </w:lvl>
+    <w:lvl w:ilvl="1" w:tplc="04090003" w:tentative="1">
+      <w:start w:val="1"/>
+      <w:numFmt w:val="bullet"/>
+      <w:lvlText w:val="o"/>
+      <w:lvlJc w:val="left"/>
+      <w:pPr>
+        <w:ind w:left="1200" w:hanging="360"/>
+      </w:pPr>
+      <w:rPr>
+        <w:rFonts w:ascii="Courier New" w:hAnsi="Courier New" w:cs="Courier New" w:hint="default"/>
+      </w:rPr>
+    </w:lvl>
+    <w:lvl w:ilvl="2" w:tplc="04090005" w:tentative="1">
+      <w:start w:val="1"/>
+      <w:numFmt w:val="bullet"/>
+      <w:lvlText w:val=""/>
+      <w:lvlJc w:val="left"/>
+      <w:pPr>
+        <w:ind w:left="1920" w:hanging="360"/>
+      </w:pPr>
+      <w:rPr>
+        <w:rFonts w:ascii="Wingdings" w:hAnsi="Wingdings" w:hint="default"/>
+      </w:rPr>
+    </w:lvl>
+    <w:lvl w:ilvl="3" w:tplc="04090001" w:tentative="1">
+      <w:start w:val="1"/>
+      <w:numFmt w:val="bullet"/>
+      <w:lvlText w:val=""/>
+      <w:lvlJc w:val="left"/>
+      <w:pPr>
+        <w:ind w:left="2640" w:hanging="360"/>
+      </w:pPr>
+      <w:rPr>
+        <w:rFonts w:ascii="Symbol" w:hAnsi="Symbol" w:hint="default"/>
+      </w:rPr>
+    </w:lvl>
+    <w:lvl w:ilvl="4" w:tplc="04090003" w:tentative="1">
+      <w:start w:val="1"/>
+      <w:numFmt w:val="bullet"/>
+      <w:lvlText w:val="o"/>
+      <w:lvlJc w:val="left"/>
+      <w:pPr>
+        <w:ind w:left="3360" w:hanging="360"/>
+      </w:pPr>
+      <w:rPr>
+        <w:rFonts w:ascii="Courier New" w:hAnsi="Courier New" w:cs="Courier New" w:hint="default"/>
+      </w:rPr>
+    </w:lvl>
+    <w:lvl w:ilvl="5" w:tplc="04090005" w:tentative="1">
+      <w:start w:val="1"/>
+      <w:numFmt w:val="bullet"/>
+      <w:lvlText w:val=""/>
+      <w:lvlJc w:val="left"/>
+      <w:pPr>
+        <w:ind w:left="4080" w:hanging="360"/>
+      </w:pPr>
+      <w:rPr>
+        <w:rFonts w:ascii="Wingdings" w:hAnsi="Wingdings" w:hint="default"/>
+      </w:rPr>
+    </w:lvl>
+    <w:lvl w:ilvl="6" w:tplc="04090001" w:tentative="1">
+      <w:start w:val="1"/>
+      <w:numFmt w:val="bullet"/>
+      <w:lvlText w:val=""/>
+      <w:lvlJc w:val="left"/>
+      <w:pPr>
+        <w:ind w:left="4800" w:hanging="360"/>
+      </w:pPr>
+      <w:rPr>
+        <w:rFonts w:ascii="Symbol" w:hAnsi="Symbol" w:hint="default"/>
+      </w:rPr>
+    </w:lvl>
+    <w:lvl w:ilvl="7" w:tplc="04090003" w:tentative="1">
+      <w:start w:val="1"/>
+      <w:numFmt w:val="bullet"/>
+      <w:lvlText w:val="o"/>
+      <w:lvlJc w:val="left"/>
+      <w:pPr>
+        <w:ind w:left="5520" w:hanging="360"/>
+      </w:pPr>
+      <w:rPr>
+        <w:rFonts w:ascii="Courier New" w:hAnsi="Courier New" w:cs="Courier New" w:hint="default"/>
+      </w:rPr>
+    </w:lvl>
+    <w:lvl w:ilvl="8" w:tplc="04090005" w:tentative="1">
+      <w:start w:val="1"/>
+      <w:numFmt w:val="bullet"/>
+      <w:lvlText w:val=""/>
+      <w:lvlJc w:val="left"/>
+      <w:pPr>
+        <w:ind w:left="6240" w:hanging="360"/>
+      </w:pPr>
+      <w:rPr>
+        <w:rFonts w:ascii="Wingdings" w:hAnsi="Wingdings" w:hint="default"/>
+      </w:rPr>
+    </w:lvl>
+  </w:abstractNum>
+  <w:abstractNum w:abstractNumId="3" w15:restartNumberingAfterBreak="0">
+    <w:nsid w:val="4C522AE8"/>
+    <w:multiLevelType w:val="hybridMultilevel"/>
+    <w:tmpl w:val="87286EE4"/>
+    <w:lvl w:ilvl="0" w:tplc="F7565BC2">
+      <w:start w:val="1"/>
+      <w:numFmt w:val="bullet"/>
+      <w:lvlText w:val=""/>
+      <w:lvlJc w:val="left"/>
+      <w:pPr>
+        <w:ind w:left="720" w:hanging="360"/>
+      </w:pPr>
+      <w:rPr>
+        <w:rFonts w:ascii="Wingdings" w:eastAsiaTheme="minorHAnsi" w:hAnsi="Wingdings" w:cstheme="minorBidi" w:hint="default"/>
+      </w:rPr>
+    </w:lvl>
+    <w:lvl w:ilvl="1" w:tplc="04090003" w:tentative="1">
+      <w:start w:val="1"/>
+      <w:numFmt w:val="bullet"/>
+      <w:lvlText w:val="o"/>
+      <w:lvlJc w:val="left"/>
+      <w:pPr>
+        <w:ind w:left="1440" w:hanging="360"/>
+      </w:pPr>
+      <w:rPr>
+        <w:rFonts w:ascii="Courier New" w:hAnsi="Courier New" w:cs="Courier New" w:hint="default"/>
+      </w:rPr>
+    </w:lvl>
+    <w:lvl w:ilvl="2" w:tplc="04090005" w:tentative="1">
+      <w:start w:val="1"/>
+      <w:numFmt w:val="bullet"/>
+      <w:lvlText w:val=""/>
+      <w:lvlJc w:val="left"/>
+      <w:pPr>
+        <w:ind w:left="2160" w:hanging="360"/>
+      </w:pPr>
+      <w:rPr>
+        <w:rFonts w:ascii="Wingdings" w:hAnsi="Wingdings" w:hint="default"/>
+      </w:rPr>
+    </w:lvl>
+    <w:lvl w:ilvl="3" w:tplc="04090001" w:tentative="1">
+      <w:start w:val="1"/>
+      <w:numFmt w:val="bullet"/>
+      <w:lvlText w:val=""/>
+      <w:lvlJc w:val="left"/>
+      <w:pPr>
+        <w:ind w:left="2880" w:hanging="360"/>
+      </w:pPr>
+      <w:rPr>
+        <w:rFonts w:ascii="Symbol" w:hAnsi="Symbol" w:hint="default"/>
+      </w:rPr>
+    </w:lvl>
+    <w:lvl w:ilvl="4" w:tplc="04090003" w:tentative="1">
+      <w:start w:val="1"/>
+      <w:numFmt w:val="bullet"/>
+      <w:lvlText w:val="o"/>
+      <w:lvlJc w:val="left"/>
+      <w:pPr>
+        <w:ind w:left="3600" w:hanging="360"/>
+      </w:pPr>
+      <w:rPr>
+        <w:rFonts w:ascii="Courier New" w:hAnsi="Courier New" w:cs="Courier New" w:hint="default"/>
+      </w:rPr>
+    </w:lvl>
+    <w:lvl w:ilvl="5" w:tplc="04090005" w:tentative="1">
+      <w:start w:val="1"/>
+      <w:numFmt w:val="bullet"/>
+      <w:lvlText w:val=""/>
+      <w:lvlJc w:val="left"/>
+      <w:pPr>
+        <w:ind w:left="4320" w:hanging="360"/>
+      </w:pPr>
+      <w:rPr>
+        <w:rFonts w:ascii="Wingdings" w:hAnsi="Wingdings" w:hint="default"/>
+      </w:rPr>
+    </w:lvl>
+    <w:lvl w:ilvl="6" w:tplc="04090001" w:tentative="1">
+      <w:start w:val="1"/>
+      <w:numFmt w:val="bullet"/>
+      <w:lvlText w:val=""/>
+      <w:lvlJc w:val="left"/>
+      <w:pPr>
+        <w:ind w:left="5040" w:hanging="360"/>
+      </w:pPr>
+      <w:rPr>
+        <w:rFonts w:ascii="Symbol" w:hAnsi="Symbol" w:hint="default"/>
+      </w:rPr>
+    </w:lvl>
+    <w:lvl w:ilvl="7" w:tplc="04090003" w:tentative="1">
+      <w:start w:val="1"/>
+      <w:numFmt w:val="bullet"/>
+      <w:lvlText w:val="o"/>
+      <w:lvlJc w:val="left"/>
+      <w:pPr>
+        <w:ind w:left="5760" w:hanging="360"/>
+      </w:pPr>
+      <w:rPr>
+        <w:rFonts w:ascii="Courier New" w:hAnsi="Courier New" w:cs="Courier New" w:hint="default"/>
+      </w:rPr>
+    </w:lvl>
+    <w:lvl w:ilvl="8" w:tplc="04090005" w:tentative="1">
+      <w:start w:val="1"/>
+      <w:numFmt w:val="bullet"/>
+      <w:lvlText w:val=""/>
+      <w:lvlJc w:val="left"/>
+      <w:pPr>
+        <w:ind w:left="6480" w:hanging="360"/>
+      </w:pPr>
+      <w:rPr>
+        <w:rFonts w:ascii="Wingdings" w:hAnsi="Wingdings" w:hint="default"/>
+      </w:rPr>
+    </w:lvl>
+  </w:abstractNum>
+  <w:abstractNum w:abstractNumId="4" w15:restartNumberingAfterBreak="0">
     <w:nsid w:val="4E4D1B63"/>
     <w:multiLevelType w:val="multilevel"/>
     <w:tmpl w:val="BA060958"/>
@@ -3185,7 +4951,120 @@
       </w:rPr>
     </w:lvl>
   </w:abstractNum>
-  <w:abstractNum w:abstractNumId="1" w15:restartNumberingAfterBreak="0">
+  <w:abstractNum w:abstractNumId="5" w15:restartNumberingAfterBreak="0">
+    <w:nsid w:val="5ACB5B27"/>
+    <w:multiLevelType w:val="hybridMultilevel"/>
+    <w:tmpl w:val="D62AC6FE"/>
+    <w:lvl w:ilvl="0" w:tplc="9DD8DE54">
+      <w:start w:val="1"/>
+      <w:numFmt w:val="bullet"/>
+      <w:lvlText w:val="-"/>
+      <w:lvlJc w:val="left"/>
+      <w:pPr>
+        <w:ind w:left="720" w:hanging="360"/>
+      </w:pPr>
+      <w:rPr>
+        <w:rFonts w:ascii="Times New Roman" w:eastAsiaTheme="minorHAnsi" w:hAnsi="Times New Roman" w:cs="Times New Roman" w:hint="default"/>
+      </w:rPr>
+    </w:lvl>
+    <w:lvl w:ilvl="1" w:tplc="04090003" w:tentative="1">
+      <w:start w:val="1"/>
+      <w:numFmt w:val="bullet"/>
+      <w:lvlText w:val="o"/>
+      <w:lvlJc w:val="left"/>
+      <w:pPr>
+        <w:ind w:left="1440" w:hanging="360"/>
+      </w:pPr>
+      <w:rPr>
+        <w:rFonts w:ascii="Courier New" w:hAnsi="Courier New" w:cs="Courier New" w:hint="default"/>
+      </w:rPr>
+    </w:lvl>
+    <w:lvl w:ilvl="2" w:tplc="04090005" w:tentative="1">
+      <w:start w:val="1"/>
+      <w:numFmt w:val="bullet"/>
+      <w:lvlText w:val=""/>
+      <w:lvlJc w:val="left"/>
+      <w:pPr>
+        <w:ind w:left="2160" w:hanging="360"/>
+      </w:pPr>
+      <w:rPr>
+        <w:rFonts w:ascii="Wingdings" w:hAnsi="Wingdings" w:hint="default"/>
+      </w:rPr>
+    </w:lvl>
+    <w:lvl w:ilvl="3" w:tplc="04090001" w:tentative="1">
+      <w:start w:val="1"/>
+      <w:numFmt w:val="bullet"/>
+      <w:lvlText w:val=""/>
+      <w:lvlJc w:val="left"/>
+      <w:pPr>
+        <w:ind w:left="2880" w:hanging="360"/>
+      </w:pPr>
+      <w:rPr>
+        <w:rFonts w:ascii="Symbol" w:hAnsi="Symbol" w:hint="default"/>
+      </w:rPr>
+    </w:lvl>
+    <w:lvl w:ilvl="4" w:tplc="04090003" w:tentative="1">
+      <w:start w:val="1"/>
+      <w:numFmt w:val="bullet"/>
+      <w:lvlText w:val="o"/>
+      <w:lvlJc w:val="left"/>
+      <w:pPr>
+        <w:ind w:left="3600" w:hanging="360"/>
+      </w:pPr>
+      <w:rPr>
+        <w:rFonts w:ascii="Courier New" w:hAnsi="Courier New" w:cs="Courier New" w:hint="default"/>
+      </w:rPr>
+    </w:lvl>
+    <w:lvl w:ilvl="5" w:tplc="04090005" w:tentative="1">
+      <w:start w:val="1"/>
+      <w:numFmt w:val="bullet"/>
+      <w:lvlText w:val=""/>
+      <w:lvlJc w:val="left"/>
+      <w:pPr>
+        <w:ind w:left="4320" w:hanging="360"/>
+      </w:pPr>
+      <w:rPr>
+        <w:rFonts w:ascii="Wingdings" w:hAnsi="Wingdings" w:hint="default"/>
+      </w:rPr>
+    </w:lvl>
+    <w:lvl w:ilvl="6" w:tplc="04090001" w:tentative="1">
+      <w:start w:val="1"/>
+      <w:numFmt w:val="bullet"/>
+      <w:lvlText w:val=""/>
+      <w:lvlJc w:val="left"/>
+      <w:pPr>
+        <w:ind w:left="5040" w:hanging="360"/>
+      </w:pPr>
+      <w:rPr>
+        <w:rFonts w:ascii="Symbol" w:hAnsi="Symbol" w:hint="default"/>
+      </w:rPr>
+    </w:lvl>
+    <w:lvl w:ilvl="7" w:tplc="04090003" w:tentative="1">
+      <w:start w:val="1"/>
+      <w:numFmt w:val="bullet"/>
+      <w:lvlText w:val="o"/>
+      <w:lvlJc w:val="left"/>
+      <w:pPr>
+        <w:ind w:left="5760" w:hanging="360"/>
+      </w:pPr>
+      <w:rPr>
+        <w:rFonts w:ascii="Courier New" w:hAnsi="Courier New" w:cs="Courier New" w:hint="default"/>
+      </w:rPr>
+    </w:lvl>
+    <w:lvl w:ilvl="8" w:tplc="04090005" w:tentative="1">
+      <w:start w:val="1"/>
+      <w:numFmt w:val="bullet"/>
+      <w:lvlText w:val=""/>
+      <w:lvlJc w:val="left"/>
+      <w:pPr>
+        <w:ind w:left="6480" w:hanging="360"/>
+      </w:pPr>
+      <w:rPr>
+        <w:rFonts w:ascii="Wingdings" w:hAnsi="Wingdings" w:hint="default"/>
+      </w:rPr>
+    </w:lvl>
+  </w:abstractNum>
+  <w:abstractNum w:abstractNumId="6" w15:restartNumberingAfterBreak="0">
     <w:nsid w:val="702C1EA5"/>
     <w:multiLevelType w:val="multilevel"/>
     <w:tmpl w:val="D31C8874"/>
@@ -3299,10 +5178,25 @@
     </w:lvl>
   </w:abstractNum>
   <w:num w:numId="1">
-    <w:abstractNumId w:val="0"/>
+    <w:abstractNumId w:val="4"/>
   </w:num>
   <w:num w:numId="2">
+    <w:abstractNumId w:val="6"/>
+  </w:num>
+  <w:num w:numId="3">
+    <w:abstractNumId w:val="3"/>
+  </w:num>
+  <w:num w:numId="4">
+    <w:abstractNumId w:val="2"/>
+  </w:num>
+  <w:num w:numId="5">
+    <w:abstractNumId w:val="5"/>
+  </w:num>
+  <w:num w:numId="6">
     <w:abstractNumId w:val="1"/>
+  </w:num>
+  <w:num w:numId="7">
+    <w:abstractNumId w:val="0"/>
   </w:num>
 </w:numbering>
 </file>
@@ -3783,6 +5677,17 @@
       <w:contextualSpacing/>
     </w:pPr>
   </w:style>
+  <w:style w:type="character" w:styleId="Hyperlink">
+    <w:name w:val="Hyperlink"/>
+    <w:basedOn w:val="DefaultParagraphFont"/>
+    <w:uiPriority w:val="99"/>
+    <w:unhideWhenUsed/>
+    <w:rsid w:val="000F2DC0"/>
+    <w:rPr>
+      <w:color w:val="0563C1" w:themeColor="hyperlink"/>
+      <w:u w:val="single"/>
+    </w:rPr>
+  </w:style>
 </w:styles>
 </file>
 

</xml_diff>

<commit_message>
luu thay doi 1
</commit_message>
<xml_diff>
--- a/Document/Quanlythuvien.docx
+++ b/Document/Quanlythuvien.docx
@@ -1,6 +1,6 @@
 
 <file path=word/document.xml><?xml version="1.0" encoding="utf-8"?>
-<w:document xmlns:wpc="http://schemas.microsoft.com/office/word/2010/wordprocessingCanvas" xmlns:cx="http://schemas.microsoft.com/office/drawing/2014/chartex" xmlns:mc="http://schemas.openxmlformats.org/markup-compatibility/2006" xmlns:o="urn:schemas-microsoft-com:office:office" xmlns:r="http://schemas.openxmlformats.org/officeDocument/2006/relationships" xmlns:m="http://schemas.openxmlformats.org/officeDocument/2006/math" xmlns:v="urn:schemas-microsoft-com:vml" xmlns:wp14="http://schemas.microsoft.com/office/word/2010/wordprocessingDrawing" xmlns:wp="http://schemas.openxmlformats.org/drawingml/2006/wordprocessingDrawing" xmlns:w10="urn:schemas-microsoft-com:office:word" xmlns:w="http://schemas.openxmlformats.org/wordprocessingml/2006/main" xmlns:w14="http://schemas.microsoft.com/office/word/2010/wordml" xmlns:w15="http://schemas.microsoft.com/office/word/2012/wordml" xmlns:w16se="http://schemas.microsoft.com/office/word/2015/wordml/symex" xmlns:wpg="http://schemas.microsoft.com/office/word/2010/wordprocessingGroup" xmlns:wpi="http://schemas.microsoft.com/office/word/2010/wordprocessingInk" xmlns:wne="http://schemas.microsoft.com/office/word/2006/wordml" xmlns:wps="http://schemas.microsoft.com/office/word/2010/wordprocessingShape" mc:Ignorable="w14 w15 w16se wp14">
+<w:document xmlns:wpc="http://schemas.microsoft.com/office/word/2010/wordprocessingCanvas" xmlns:cx="http://schemas.microsoft.com/office/drawing/2014/chartex" xmlns:cx1="http://schemas.microsoft.com/office/drawing/2015/9/8/chartex" xmlns:cx2="http://schemas.microsoft.com/office/drawing/2015/10/21/chartex" xmlns:cx3="http://schemas.microsoft.com/office/drawing/2016/5/9/chartex" xmlns:cx4="http://schemas.microsoft.com/office/drawing/2016/5/10/chartex" xmlns:cx5="http://schemas.microsoft.com/office/drawing/2016/5/11/chartex" xmlns:cx6="http://schemas.microsoft.com/office/drawing/2016/5/12/chartex" xmlns:cx7="http://schemas.microsoft.com/office/drawing/2016/5/13/chartex" xmlns:cx8="http://schemas.microsoft.com/office/drawing/2016/5/14/chartex" xmlns:mc="http://schemas.openxmlformats.org/markup-compatibility/2006" xmlns:aink="http://schemas.microsoft.com/office/drawing/2016/ink" xmlns:am3d="http://schemas.microsoft.com/office/drawing/2017/model3d" xmlns:o="urn:schemas-microsoft-com:office:office" xmlns:oel="http://schemas.microsoft.com/office/2019/extlst" xmlns:r="http://schemas.openxmlformats.org/officeDocument/2006/relationships" xmlns:m="http://schemas.openxmlformats.org/officeDocument/2006/math" xmlns:v="urn:schemas-microsoft-com:vml" xmlns:wp14="http://schemas.microsoft.com/office/word/2010/wordprocessingDrawing" xmlns:wp="http://schemas.openxmlformats.org/drawingml/2006/wordprocessingDrawing" xmlns:w10="urn:schemas-microsoft-com:office:word" xmlns:w="http://schemas.openxmlformats.org/wordprocessingml/2006/main" xmlns:w14="http://schemas.microsoft.com/office/word/2010/wordml" xmlns:w15="http://schemas.microsoft.com/office/word/2012/wordml" xmlns:w16cex="http://schemas.microsoft.com/office/word/2018/wordml/cex" xmlns:w16cid="http://schemas.microsoft.com/office/word/2016/wordml/cid" xmlns:w16="http://schemas.microsoft.com/office/word/2018/wordml" xmlns:w16sdtdh="http://schemas.microsoft.com/office/word/2020/wordml/sdtdatahash" xmlns:w16se="http://schemas.microsoft.com/office/word/2015/wordml/symex" xmlns:wpg="http://schemas.microsoft.com/office/word/2010/wordprocessingGroup" xmlns:wpi="http://schemas.microsoft.com/office/word/2010/wordprocessingInk" xmlns:wne="http://schemas.microsoft.com/office/word/2006/wordml" xmlns:wps="http://schemas.microsoft.com/office/word/2010/wordprocessingShape" mc:Ignorable="w14 w15 w16se w16cid w16 w16cex w16sdtdh wp14">
   <w:body>
     <w:p>
       <w:pPr>
@@ -14,7 +14,7 @@
           <w:noProof/>
         </w:rPr>
         <w:drawing>
-          <wp:anchor distT="0" distB="0" distL="114300" distR="114300" simplePos="0" relativeHeight="251659264" behindDoc="0" locked="0" layoutInCell="1" allowOverlap="1" wp14:anchorId="3C690B12" wp14:editId="24DA7EB8">
+          <wp:anchor distT="0" distB="0" distL="114300" distR="114300" simplePos="0" relativeHeight="251659264" behindDoc="0" locked="0" layoutInCell="1" allowOverlap="1" wp14:anchorId="5000A02D" wp14:editId="430DCBF8">
             <wp:simplePos x="0" y="0"/>
             <wp:positionH relativeFrom="margin">
               <wp:posOffset>200025</wp:posOffset>
@@ -77,7 +77,7 @@
         <mc:AlternateContent>
           <mc:Choice Requires="wpg">
             <w:drawing>
-              <wp:anchor distT="0" distB="0" distL="114300" distR="114300" simplePos="0" relativeHeight="251658240" behindDoc="1" locked="0" layoutInCell="1" allowOverlap="1" wp14:anchorId="6D3C0FC4" wp14:editId="3435B183">
+              <wp:anchor distT="0" distB="0" distL="114300" distR="114300" simplePos="0" relativeHeight="251658240" behindDoc="1" locked="0" layoutInCell="1" allowOverlap="1" wp14:anchorId="0356B8F9" wp14:editId="3102CDB3">
                 <wp:simplePos x="0" y="0"/>
                 <wp:positionH relativeFrom="column">
                   <wp:posOffset>-466725</wp:posOffset>
@@ -903,7 +903,7 @@
         <mc:AlternateContent>
           <mc:Choice Requires="wps">
             <w:drawing>
-              <wp:anchor distT="0" distB="0" distL="114300" distR="114300" simplePos="0" relativeHeight="251660288" behindDoc="0" locked="0" layoutInCell="1" allowOverlap="1" wp14:anchorId="0AE7CA3B" wp14:editId="7945F287">
+              <wp:anchor distT="0" distB="0" distL="114300" distR="114300" simplePos="0" relativeHeight="251660288" behindDoc="0" locked="0" layoutInCell="1" allowOverlap="1" wp14:anchorId="539A0A11" wp14:editId="5781174D">
                 <wp:simplePos x="0" y="0"/>
                 <wp:positionH relativeFrom="column">
                   <wp:posOffset>1428750</wp:posOffset>
@@ -1501,7 +1501,7 @@
         </w:rPr>
         <w:lastRenderedPageBreak/>
         <w:drawing>
-          <wp:anchor distT="0" distB="0" distL="114300" distR="114300" simplePos="0" relativeHeight="251664384" behindDoc="0" locked="0" layoutInCell="1" allowOverlap="1" wp14:anchorId="46CF09C7" wp14:editId="0FB6F5EE">
+          <wp:anchor distT="0" distB="0" distL="114300" distR="114300" simplePos="0" relativeHeight="251664384" behindDoc="0" locked="0" layoutInCell="1" allowOverlap="1" wp14:anchorId="0E67B8BF" wp14:editId="3C272DB6">
             <wp:simplePos x="0" y="0"/>
             <wp:positionH relativeFrom="margin">
               <wp:posOffset>323850</wp:posOffset>
@@ -1577,7 +1577,7 @@
         <mc:AlternateContent>
           <mc:Choice Requires="wps">
             <w:drawing>
-              <wp:anchor distT="0" distB="0" distL="114300" distR="114300" simplePos="0" relativeHeight="251662336" behindDoc="0" locked="0" layoutInCell="1" allowOverlap="1" wp14:anchorId="78AA921A" wp14:editId="42B3F604">
+              <wp:anchor distT="0" distB="0" distL="114300" distR="114300" simplePos="0" relativeHeight="251662336" behindDoc="0" locked="0" layoutInCell="1" allowOverlap="1" wp14:anchorId="46116D0B" wp14:editId="2591153E">
                 <wp:simplePos x="0" y="0"/>
                 <wp:positionH relativeFrom="column">
                   <wp:posOffset>1428750</wp:posOffset>
@@ -3868,91 +3868,7 @@
           <w:rFonts w:ascii="Times New Roman" w:hAnsi="Times New Roman"/>
           <w:sz w:val="24"/>
         </w:rPr>
-        <w:t xml:space="preserve">Trong phần 2 </w:t>
-      </w:r>
-      <w:r>
-        <w:rPr>
-          <w:rFonts w:ascii="Times New Roman" w:hAnsi="Times New Roman"/>
-          <w:sz w:val="24"/>
-        </w:rPr>
-        <w:t>chứa định nghĩa sâu hơn và đầy đủ hơn về các yêu cầu củ</w:t>
-      </w:r>
-      <w:r>
-        <w:rPr>
-          <w:rFonts w:ascii="Times New Roman" w:hAnsi="Times New Roman"/>
-          <w:sz w:val="24"/>
-        </w:rPr>
-        <w:t>a p</w:t>
-      </w:r>
-      <w:r>
-        <w:rPr>
-          <w:rFonts w:ascii="Times New Roman" w:hAnsi="Times New Roman"/>
-          <w:sz w:val="24"/>
-        </w:rPr>
-        <w:t>hần mề</w:t>
-      </w:r>
-      <w:r>
-        <w:rPr>
-          <w:rFonts w:ascii="Times New Roman" w:hAnsi="Times New Roman"/>
-          <w:sz w:val="24"/>
-        </w:rPr>
-        <w:t>m Quản lý thư viện</w:t>
-      </w:r>
-      <w:r>
-        <w:rPr>
-          <w:rFonts w:ascii="Times New Roman" w:hAnsi="Times New Roman"/>
-          <w:sz w:val="24"/>
-        </w:rPr>
-        <w:t>. Phần này dành cho khách hàng và các bên liên quan khác, những người có thể</w:t>
-      </w:r>
-      <w:r>
-        <w:rPr>
-          <w:rFonts w:ascii="Times New Roman" w:hAnsi="Times New Roman"/>
-          <w:sz w:val="24"/>
-        </w:rPr>
-        <w:t xml:space="preserve"> </w:t>
-      </w:r>
-      <w:r>
-        <w:rPr>
-          <w:rFonts w:ascii="Times New Roman" w:hAnsi="Times New Roman"/>
-          <w:sz w:val="24"/>
-        </w:rPr>
-        <w:t xml:space="preserve"> không quen thuộc với quy trình công nghệ phần mềm thực tế. phần này</w:t>
-      </w:r>
-      <w:r>
-        <w:rPr>
-          <w:rFonts w:ascii="Times New Roman" w:hAnsi="Times New Roman"/>
-          <w:sz w:val="24"/>
-        </w:rPr>
-        <w:t xml:space="preserve"> </w:t>
-      </w:r>
-      <w:r>
-        <w:rPr>
-          <w:rFonts w:ascii="Times New Roman" w:hAnsi="Times New Roman"/>
-          <w:sz w:val="24"/>
-        </w:rPr>
-        <w:t>chứa ít hoặc không có thông tin kỹ thuật liên quan đến quy trình phần mềm cần thiết để</w:t>
-      </w:r>
-      <w:r>
-        <w:rPr>
-          <w:rFonts w:ascii="Times New Roman" w:hAnsi="Times New Roman"/>
-          <w:sz w:val="24"/>
-        </w:rPr>
-        <w:t xml:space="preserve"> </w:t>
-      </w:r>
-      <w:r>
-        <w:rPr>
-          <w:rFonts w:ascii="Times New Roman" w:hAnsi="Times New Roman"/>
-          <w:sz w:val="24"/>
-        </w:rPr>
-        <w:t xml:space="preserve">biến tài liệu này thành một phần mềm thực </w:t>
-      </w:r>
-      <w:r>
-        <w:rPr>
-          <w:rFonts w:ascii="Times New Roman" w:hAnsi="Times New Roman"/>
-          <w:sz w:val="24"/>
-        </w:rPr>
-        <w:t>.</w:t>
+        <w:t>Trong phần 2 chứa định nghĩa sâu hơn và đầy đủ hơn về các yêu cầu của phần mềm Quản lý thư viện. Phần này dành cho khách hàng và các bên liên quan khác, những người có thể  không quen thuộc với quy trình công nghệ phần mềm thực tế. phần này chứa ít hoặc không có thông tin kỹ thuật liên quan đến quy trình phần mềm cần thiết để biến tài liệu này thành một phần mềm thực .</w:t>
       </w:r>
     </w:p>
     <w:p>
@@ -3974,70 +3890,7 @@
           <w:rFonts w:ascii="Times New Roman" w:hAnsi="Times New Roman"/>
           <w:sz w:val="24"/>
         </w:rPr>
-        <w:t xml:space="preserve">Trong phần 3 </w:t>
-      </w:r>
-      <w:r>
-        <w:rPr>
-          <w:rFonts w:ascii="Times New Roman" w:hAnsi="Times New Roman"/>
-          <w:sz w:val="24"/>
-        </w:rPr>
-        <w:t>chứa tất cả các yêu cầu kỹ thuật đối với phần mềm, bao gồm danh sách đầy đủ các</w:t>
-      </w:r>
-      <w:r>
-        <w:rPr>
-          <w:rFonts w:ascii="Times New Roman" w:hAnsi="Times New Roman"/>
-          <w:sz w:val="24"/>
-        </w:rPr>
-        <w:t xml:space="preserve"> </w:t>
-      </w:r>
-      <w:r>
-        <w:rPr>
-          <w:rFonts w:ascii="Times New Roman" w:hAnsi="Times New Roman"/>
-          <w:sz w:val="24"/>
-        </w:rPr>
-        <w:t>các yêu cầu chức năng và phi chức năng. Phần này được thiết kế để được sử dụng bởi</w:t>
-      </w:r>
-      <w:r>
-        <w:rPr>
-          <w:rFonts w:ascii="Times New Roman" w:hAnsi="Times New Roman"/>
-          <w:sz w:val="24"/>
-        </w:rPr>
-        <w:t xml:space="preserve"> </w:t>
-      </w:r>
-      <w:r>
-        <w:rPr>
-          <w:rFonts w:ascii="Times New Roman" w:hAnsi="Times New Roman"/>
-          <w:sz w:val="24"/>
-        </w:rPr>
-        <w:t>các nhà phát triển phần mềm để tạo ra phần mềm thực tế. Phần lớn thông tin</w:t>
-      </w:r>
-      <w:r>
-        <w:rPr>
-          <w:rFonts w:ascii="Times New Roman" w:hAnsi="Times New Roman"/>
-          <w:sz w:val="24"/>
-        </w:rPr>
-        <w:t xml:space="preserve"> </w:t>
-      </w:r>
-      <w:r>
-        <w:rPr>
-          <w:rFonts w:ascii="Times New Roman" w:hAnsi="Times New Roman"/>
-          <w:sz w:val="24"/>
-        </w:rPr>
-        <w:t>trong phần này có bản chất rất kỹ thuật và lĩnh vực cụ thể, và do đó không</w:t>
-      </w:r>
-      <w:r>
-        <w:rPr>
-          <w:rFonts w:ascii="Times New Roman" w:hAnsi="Times New Roman"/>
-          <w:sz w:val="24"/>
-        </w:rPr>
-        <w:t xml:space="preserve"> </w:t>
-      </w:r>
-      <w:r>
-        <w:rPr>
-          <w:rFonts w:ascii="Times New Roman" w:hAnsi="Times New Roman"/>
-          <w:sz w:val="24"/>
-        </w:rPr>
-        <w:t>dự định được đọc hoặc hiểu bởi bất kỳ ai bên ngoài lĩnh vực công nghệ phần mềm.</w:t>
+        <w:t>Trong phần 3 chứa tất cả các yêu cầu kỹ thuật đối với phần mềm, bao gồm danh sách đầy đủ các các yêu cầu chức năng và phi chức năng. Phần này được thiết kế để được sử dụng bởi các nhà phát triển phần mềm để tạo ra phần mềm thực tế. Phần lớn thông tin trong phần này có bản chất rất kỹ thuật và lĩnh vực cụ thể, và do đó không dự định được đọc hoặc hiểu bởi bất kỳ ai bên ngoài lĩnh vực công nghệ phần mềm.</w:t>
       </w:r>
     </w:p>
     <w:p>
@@ -4070,8 +3923,6 @@
           <w:sz w:val="24"/>
         </w:rPr>
       </w:pPr>
-      <w:bookmarkStart w:id="0" w:name="_GoBack"/>
-      <w:bookmarkEnd w:id="0"/>
     </w:p>
     <w:p>
       <w:pPr>
@@ -4086,10 +3937,481 @@
     <w:p>
       <w:pPr>
         <w:rPr>
-          <w:rFonts w:ascii="Times New Roman" w:hAnsi="Times New Roman"/>
-          <w:sz w:val="24"/>
-        </w:rPr>
-      </w:pPr>
+          <w:rFonts w:ascii="Times New Roman" w:eastAsia="Calibri" w:hAnsi="Times New Roman"/>
+          <w:color w:val="000000"/>
+          <w:sz w:val="24"/>
+          <w:szCs w:val="24"/>
+        </w:rPr>
+      </w:pPr>
+      <w:r>
+        <w:rPr>
+          <w:rFonts w:ascii="Times New Roman" w:eastAsia="Calibri" w:hAnsi="Times New Roman"/>
+          <w:color w:val="000000"/>
+          <w:sz w:val="24"/>
+          <w:szCs w:val="24"/>
+        </w:rPr>
+        <w:t>2.1 PRODUCT PERSPECTVE</w:t>
+      </w:r>
+    </w:p>
+    <w:p>
+      <w:pPr>
+        <w:rPr>
+          <w:rFonts w:ascii="Times New Roman" w:eastAsia="Calibri" w:hAnsi="Times New Roman"/>
+          <w:color w:val="000000"/>
+          <w:sz w:val="24"/>
+          <w:szCs w:val="24"/>
+          <w:shd w:val="clear" w:color="auto" w:fill="FFFFFF"/>
+        </w:rPr>
+      </w:pPr>
+      <w:r>
+        <w:rPr>
+          <w:rFonts w:ascii="Times New Roman" w:eastAsia="Calibri" w:hAnsi="Times New Roman"/>
+          <w:color w:val="000000"/>
+          <w:sz w:val="24"/>
+          <w:szCs w:val="24"/>
+          <w:shd w:val="clear" w:color="auto" w:fill="FFFFFF"/>
+        </w:rPr>
+        <w:t>Các phần mềm quản lý thư viện được phát triển nhằm mang đến sự thuận tiện trong việc thống kê các danh sách mượn sách và trả sách, tên các đầu sach, nội dung, tên tác giả, lĩnh vực,… Sự sắp xếp gọn gàng này giúp tra cứu thông tin liên quan đến sách dễ dàng, thống kê định kỳ đơn giản và có hệ thống hơn.</w:t>
+      </w:r>
+    </w:p>
+    <w:p>
+      <w:pPr>
+        <w:rPr>
+          <w:rFonts w:ascii="Times New Roman" w:eastAsia="Calibri" w:hAnsi="Times New Roman"/>
+          <w:color w:val="000000"/>
+          <w:sz w:val="24"/>
+          <w:szCs w:val="24"/>
+          <w:shd w:val="clear" w:color="auto" w:fill="FFFFFF"/>
+        </w:rPr>
+      </w:pPr>
+      <w:r>
+        <w:rPr>
+          <w:rFonts w:ascii="Times New Roman" w:eastAsia="Calibri" w:hAnsi="Times New Roman"/>
+          <w:color w:val="000000"/>
+          <w:sz w:val="24"/>
+          <w:szCs w:val="24"/>
+          <w:shd w:val="clear" w:color="auto" w:fill="FFFFFF"/>
+        </w:rPr>
+        <w:t>2.2</w:t>
+      </w:r>
+    </w:p>
+    <w:p>
+      <w:pPr>
+        <w:rPr>
+          <w:rFonts w:ascii="Times New Roman" w:eastAsia="Calibri" w:hAnsi="Times New Roman"/>
+          <w:color w:val="000000"/>
+          <w:sz w:val="24"/>
+          <w:szCs w:val="24"/>
+        </w:rPr>
+      </w:pPr>
+      <w:r>
+        <w:rPr>
+          <w:rFonts w:ascii="Times New Roman" w:eastAsia="Calibri" w:hAnsi="Times New Roman"/>
+          <w:color w:val="000000"/>
+          <w:sz w:val="24"/>
+          <w:szCs w:val="24"/>
+          <w:shd w:val="clear" w:color="auto" w:fill="FFFFFF"/>
+        </w:rPr>
+        <w:t>Các chức năng cơ bản giúp quản lý sách thư viện:</w:t>
+      </w:r>
+    </w:p>
+    <w:p>
+      <w:pPr>
+        <w:pStyle w:val="ListParagraph"/>
+        <w:numPr>
+          <w:ilvl w:val="0"/>
+          <w:numId w:val="8"/>
+        </w:numPr>
+        <w:spacing w:before="100" w:beforeAutospacing="1" w:line="256" w:lineRule="auto"/>
+        <w:rPr>
+          <w:rFonts w:ascii="Times New Roman" w:eastAsia="Calibri" w:hAnsi="Times New Roman"/>
+          <w:color w:val="000000"/>
+          <w:sz w:val="24"/>
+          <w:szCs w:val="24"/>
+        </w:rPr>
+      </w:pPr>
+      <w:r>
+        <w:rPr>
+          <w:rFonts w:ascii="Times New Roman" w:eastAsia="Calibri" w:hAnsi="Times New Roman"/>
+          <w:color w:val="000000"/>
+          <w:sz w:val="24"/>
+          <w:szCs w:val="24"/>
+        </w:rPr>
+        <w:t>Chức năng đăng ký thành viên (đọc giả);</w:t>
+      </w:r>
+    </w:p>
+    <w:p>
+      <w:pPr>
+        <w:pStyle w:val="ListParagraph"/>
+        <w:numPr>
+          <w:ilvl w:val="0"/>
+          <w:numId w:val="8"/>
+        </w:numPr>
+        <w:spacing w:before="100" w:beforeAutospacing="1" w:line="256" w:lineRule="auto"/>
+        <w:rPr>
+          <w:rFonts w:ascii="Times New Roman" w:eastAsia="Calibri" w:hAnsi="Times New Roman"/>
+          <w:color w:val="000000"/>
+          <w:sz w:val="24"/>
+          <w:szCs w:val="24"/>
+        </w:rPr>
+      </w:pPr>
+      <w:r>
+        <w:rPr>
+          <w:rFonts w:ascii="Times New Roman" w:eastAsia="Calibri" w:hAnsi="Times New Roman"/>
+          <w:color w:val="000000"/>
+          <w:sz w:val="24"/>
+          <w:szCs w:val="24"/>
+        </w:rPr>
+        <w:t>Chức năng quản lý toàn bộ sách trong thư viện theo từng trường riêng;</w:t>
+      </w:r>
+    </w:p>
+    <w:p>
+      <w:pPr>
+        <w:pStyle w:val="ListParagraph"/>
+        <w:numPr>
+          <w:ilvl w:val="0"/>
+          <w:numId w:val="8"/>
+        </w:numPr>
+        <w:spacing w:before="100" w:beforeAutospacing="1" w:line="256" w:lineRule="auto"/>
+        <w:rPr>
+          <w:rFonts w:ascii="Times New Roman" w:eastAsia="Calibri" w:hAnsi="Times New Roman"/>
+          <w:color w:val="000000"/>
+          <w:sz w:val="24"/>
+          <w:szCs w:val="24"/>
+        </w:rPr>
+      </w:pPr>
+      <w:r>
+        <w:rPr>
+          <w:rFonts w:ascii="Times New Roman" w:eastAsia="Calibri" w:hAnsi="Times New Roman"/>
+          <w:color w:val="000000"/>
+          <w:sz w:val="24"/>
+          <w:szCs w:val="24"/>
+        </w:rPr>
+        <w:t>Chức năng quản lý tổng thể danh sách bộ đôc giả mượn sách từ thư viện, ngày mượn và ngày trả;</w:t>
+      </w:r>
+    </w:p>
+    <w:p>
+      <w:pPr>
+        <w:pStyle w:val="ListParagraph"/>
+        <w:numPr>
+          <w:ilvl w:val="0"/>
+          <w:numId w:val="8"/>
+        </w:numPr>
+        <w:spacing w:before="100" w:beforeAutospacing="1" w:line="256" w:lineRule="auto"/>
+        <w:rPr>
+          <w:rFonts w:ascii="Times New Roman" w:eastAsia="Calibri" w:hAnsi="Times New Roman"/>
+          <w:color w:val="000000"/>
+          <w:sz w:val="24"/>
+          <w:szCs w:val="24"/>
+        </w:rPr>
+      </w:pPr>
+      <w:r>
+        <w:rPr>
+          <w:rFonts w:ascii="Times New Roman" w:eastAsia="Calibri" w:hAnsi="Times New Roman"/>
+          <w:color w:val="000000"/>
+          <w:sz w:val="24"/>
+          <w:szCs w:val="24"/>
+        </w:rPr>
+        <w:t>Chức năng mượn sách và gia hạng mượn, trả sách của đọc giả;</w:t>
+      </w:r>
+    </w:p>
+    <w:p>
+      <w:pPr>
+        <w:pStyle w:val="ListParagraph"/>
+        <w:numPr>
+          <w:ilvl w:val="0"/>
+          <w:numId w:val="8"/>
+        </w:numPr>
+        <w:spacing w:before="100" w:beforeAutospacing="1" w:line="256" w:lineRule="auto"/>
+        <w:rPr>
+          <w:rFonts w:ascii="Times New Roman" w:eastAsia="Calibri" w:hAnsi="Times New Roman"/>
+          <w:color w:val="000000"/>
+          <w:sz w:val="24"/>
+          <w:szCs w:val="24"/>
+        </w:rPr>
+      </w:pPr>
+      <w:r>
+        <w:rPr>
+          <w:rFonts w:ascii="Times New Roman" w:eastAsia="Calibri" w:hAnsi="Times New Roman"/>
+          <w:color w:val="000000"/>
+          <w:sz w:val="24"/>
+          <w:szCs w:val="24"/>
+        </w:rPr>
+        <w:t>Chức năng tìm kiếm sách theo :tên sách, loại sách, tác giả;</w:t>
+      </w:r>
+    </w:p>
+    <w:p>
+      <w:pPr>
+        <w:rPr>
+          <w:rFonts w:ascii="Times New Roman" w:eastAsia="Calibri" w:hAnsi="Times New Roman"/>
+          <w:color w:val="000000"/>
+          <w:sz w:val="24"/>
+          <w:szCs w:val="24"/>
+        </w:rPr>
+      </w:pPr>
+      <w:r>
+        <w:rPr>
+          <w:rFonts w:ascii="Times New Roman" w:eastAsia="Calibri" w:hAnsi="Times New Roman"/>
+          <w:color w:val="000000"/>
+          <w:sz w:val="24"/>
+          <w:szCs w:val="24"/>
+        </w:rPr>
+        <w:t xml:space="preserve">2.3 </w:t>
+      </w:r>
+    </w:p>
+    <w:p>
+      <w:pPr>
+        <w:rPr>
+          <w:rFonts w:ascii="Times New Roman" w:eastAsia="Calibri" w:hAnsi="Times New Roman"/>
+          <w:color w:val="000000"/>
+          <w:sz w:val="24"/>
+          <w:szCs w:val="24"/>
+          <w:shd w:val="clear" w:color="auto" w:fill="FFFFFF"/>
+        </w:rPr>
+      </w:pPr>
+      <w:r>
+        <w:rPr>
+          <w:rFonts w:ascii="Times New Roman" w:eastAsia="Calibri" w:hAnsi="Times New Roman"/>
+          <w:color w:val="000000"/>
+          <w:sz w:val="24"/>
+          <w:szCs w:val="24"/>
+          <w:shd w:val="clear" w:color="auto" w:fill="FFFFFF"/>
+        </w:rPr>
+        <w:t>Việc quản lý dự án phần mềm này dựa trên nhu cầu đọc sách của sinh viện trường và người quản lý thư viện được dễ dàng hơn.</w:t>
+      </w:r>
+    </w:p>
+    <w:p>
+      <w:pPr>
+        <w:rPr>
+          <w:rFonts w:ascii="Times New Roman" w:eastAsia="Calibri" w:hAnsi="Times New Roman"/>
+          <w:color w:val="000000"/>
+          <w:sz w:val="24"/>
+          <w:szCs w:val="24"/>
+          <w:shd w:val="clear" w:color="auto" w:fill="FFFFFF"/>
+        </w:rPr>
+      </w:pPr>
+      <w:r>
+        <w:rPr>
+          <w:rFonts w:ascii="Times New Roman" w:eastAsia="Calibri" w:hAnsi="Times New Roman"/>
+          <w:color w:val="000000"/>
+          <w:sz w:val="24"/>
+          <w:szCs w:val="24"/>
+          <w:shd w:val="clear" w:color="auto" w:fill="FFFFFF"/>
+        </w:rPr>
+        <w:t xml:space="preserve">2.4 </w:t>
+      </w:r>
+    </w:p>
+    <w:p>
+      <w:pPr>
+        <w:rPr>
+          <w:rFonts w:ascii="Times New Roman" w:eastAsia="Calibri" w:hAnsi="Times New Roman"/>
+          <w:color w:val="000000"/>
+          <w:sz w:val="24"/>
+          <w:szCs w:val="24"/>
+          <w:shd w:val="clear" w:color="auto" w:fill="FFFFFF"/>
+        </w:rPr>
+      </w:pPr>
+      <w:r>
+        <w:rPr>
+          <w:rFonts w:ascii="Times New Roman" w:eastAsia="Calibri" w:hAnsi="Times New Roman"/>
+          <w:color w:val="000000"/>
+          <w:sz w:val="24"/>
+          <w:szCs w:val="24"/>
+          <w:shd w:val="clear" w:color="auto" w:fill="FFFFFF"/>
+        </w:rPr>
+        <w:t>Là ứng dụng mượn sách của thư viện giúp quản lý được người mượn sách và trả sách, các đầu sách trong thư viện.</w:t>
+      </w:r>
+    </w:p>
+    <w:p>
+      <w:pPr>
+        <w:rPr>
+          <w:rFonts w:ascii="Times New Roman" w:eastAsia="Calibri" w:hAnsi="Times New Roman"/>
+          <w:color w:val="000000"/>
+          <w:sz w:val="24"/>
+          <w:szCs w:val="24"/>
+          <w:shd w:val="clear" w:color="auto" w:fill="FFFFFF"/>
+        </w:rPr>
+      </w:pPr>
+      <w:r>
+        <w:rPr>
+          <w:rFonts w:ascii="Times New Roman" w:eastAsia="Calibri" w:hAnsi="Times New Roman"/>
+          <w:color w:val="000000"/>
+          <w:sz w:val="24"/>
+          <w:szCs w:val="24"/>
+          <w:shd w:val="clear" w:color="auto" w:fill="FFFFFF"/>
+        </w:rPr>
+        <w:t>2.5</w:t>
+      </w:r>
+    </w:p>
+    <w:p>
+      <w:pPr>
+        <w:rPr>
+          <w:rFonts w:ascii="Times New Roman" w:eastAsia="Calibri" w:hAnsi="Times New Roman"/>
+          <w:color w:val="000000"/>
+          <w:sz w:val="24"/>
+          <w:szCs w:val="24"/>
+          <w:shd w:val="clear" w:color="auto" w:fill="FFFFFF"/>
+        </w:rPr>
+      </w:pPr>
+      <w:r>
+        <w:rPr>
+          <w:rFonts w:ascii="Times New Roman" w:eastAsia="Calibri" w:hAnsi="Times New Roman"/>
+          <w:color w:val="000000"/>
+          <w:sz w:val="24"/>
+          <w:szCs w:val="24"/>
+          <w:shd w:val="clear" w:color="auto" w:fill="FFFFFF"/>
+        </w:rPr>
+        <w:t>Yêu cầu cài đặt…</w:t>
+      </w:r>
+    </w:p>
+    <w:p>
+      <w:pPr>
+        <w:rPr>
+          <w:rFonts w:ascii="Times New Roman" w:eastAsia="Calibri" w:hAnsi="Times New Roman"/>
+          <w:color w:val="000000"/>
+          <w:sz w:val="24"/>
+          <w:szCs w:val="24"/>
+          <w:shd w:val="clear" w:color="auto" w:fill="FFFFFF"/>
+        </w:rPr>
+      </w:pPr>
+      <w:r>
+        <w:rPr>
+          <w:rFonts w:ascii="Times New Roman" w:eastAsia="Calibri" w:hAnsi="Times New Roman"/>
+          <w:color w:val="000000"/>
+          <w:sz w:val="24"/>
+          <w:szCs w:val="24"/>
+          <w:shd w:val="clear" w:color="auto" w:fill="FFFFFF"/>
+        </w:rPr>
+        <w:t>2.6</w:t>
+      </w:r>
+    </w:p>
+    <w:p>
+      <w:pPr>
+        <w:rPr>
+          <w:rFonts w:ascii="Times New Roman" w:eastAsia="Calibri" w:hAnsi="Times New Roman"/>
+          <w:color w:val="000000"/>
+          <w:sz w:val="24"/>
+          <w:szCs w:val="24"/>
+        </w:rPr>
+      </w:pPr>
+      <w:r>
+        <w:rPr>
+          <w:rFonts w:ascii="Times New Roman" w:eastAsia="Calibri" w:hAnsi="Times New Roman"/>
+          <w:color w:val="000000"/>
+          <w:sz w:val="24"/>
+          <w:szCs w:val="24"/>
+        </w:rPr>
+        <w:t>- Hướng dẫn sử dụng (mượn và trả);</w:t>
+      </w:r>
+    </w:p>
+    <w:p>
+      <w:pPr>
+        <w:rPr>
+          <w:rFonts w:ascii="Times New Roman" w:eastAsia="Calibri" w:hAnsi="Times New Roman"/>
+          <w:color w:val="000000"/>
+          <w:sz w:val="24"/>
+          <w:szCs w:val="24"/>
+        </w:rPr>
+      </w:pPr>
+      <w:r>
+        <w:rPr>
+          <w:rFonts w:ascii="Times New Roman" w:eastAsia="Calibri" w:hAnsi="Times New Roman"/>
+          <w:color w:val="000000"/>
+          <w:sz w:val="24"/>
+          <w:szCs w:val="24"/>
+        </w:rPr>
+        <w:t>- Hỗ trợ đăng ký tài khoảng độc giả;</w:t>
+      </w:r>
+    </w:p>
+    <w:p>
+      <w:pPr>
+        <w:rPr>
+          <w:rFonts w:ascii="Times New Roman" w:eastAsia="Calibri" w:hAnsi="Times New Roman"/>
+          <w:color w:val="000000"/>
+          <w:sz w:val="24"/>
+          <w:szCs w:val="24"/>
+        </w:rPr>
+      </w:pPr>
+      <w:r>
+        <w:rPr>
+          <w:rFonts w:ascii="Times New Roman" w:eastAsia="Calibri" w:hAnsi="Times New Roman"/>
+          <w:color w:val="000000"/>
+          <w:sz w:val="24"/>
+          <w:szCs w:val="24"/>
+        </w:rPr>
+        <w:t>- Hỗ trợ đọc giả tìm và mượn sách;</w:t>
+      </w:r>
+    </w:p>
+    <w:p>
+      <w:pPr>
+        <w:rPr>
+          <w:rFonts w:ascii="Times New Roman" w:eastAsia="Calibri" w:hAnsi="Times New Roman"/>
+          <w:color w:val="000000"/>
+          <w:sz w:val="24"/>
+          <w:szCs w:val="24"/>
+        </w:rPr>
+      </w:pPr>
+      <w:r>
+        <w:rPr>
+          <w:rFonts w:ascii="Times New Roman" w:eastAsia="Calibri" w:hAnsi="Times New Roman"/>
+          <w:color w:val="000000"/>
+          <w:sz w:val="24"/>
+          <w:szCs w:val="24"/>
+        </w:rPr>
+        <w:t>- Tiêu chuẩn về thời gian mượn và gia hạn mượn sách;</w:t>
+      </w:r>
+    </w:p>
+    <w:p>
+      <w:pPr>
+        <w:rPr>
+          <w:rFonts w:ascii="Times New Roman" w:eastAsia="Calibri" w:hAnsi="Times New Roman"/>
+        </w:rPr>
+      </w:pPr>
+      <w:r>
+        <w:rPr>
+          <w:rFonts w:ascii="Times New Roman" w:eastAsia="Calibri" w:hAnsi="Times New Roman"/>
+        </w:rPr>
+        <w:t xml:space="preserve"> </w:t>
+      </w:r>
+    </w:p>
+    <w:p>
+      <w:pPr>
+        <w:rPr>
+          <w:rFonts w:ascii="Times New Roman" w:eastAsia="Calibri" w:hAnsi="Times New Roman"/>
+        </w:rPr>
+      </w:pPr>
+      <w:r>
+        <w:rPr>
+          <w:rFonts w:ascii="Times New Roman" w:eastAsia="Calibri" w:hAnsi="Times New Roman"/>
+        </w:rPr>
+        <w:t xml:space="preserve"> </w:t>
+      </w:r>
+    </w:p>
+    <w:p>
+      <w:pPr>
+        <w:rPr>
+          <w:rFonts w:ascii="Times New Roman" w:eastAsia="Calibri" w:hAnsi="Times New Roman"/>
+        </w:rPr>
+      </w:pPr>
+      <w:r>
+        <w:rPr>
+          <w:rFonts w:ascii="Times New Roman" w:eastAsia="Calibri" w:hAnsi="Times New Roman"/>
+        </w:rPr>
+        <w:t xml:space="preserve"> </w:t>
+      </w:r>
+    </w:p>
+    <w:p>
+      <w:pPr>
+        <w:rPr>
+          <w:rFonts w:ascii="Times New Roman" w:eastAsia="Calibri" w:hAnsi="Times New Roman"/>
+        </w:rPr>
+      </w:pPr>
+      <w:r>
+        <w:rPr>
+          <w:rFonts w:ascii="Times New Roman" w:eastAsia="Calibri" w:hAnsi="Times New Roman"/>
+        </w:rPr>
+        <w:t xml:space="preserve"> </w:t>
+      </w:r>
     </w:p>
     <w:p>
       <w:pPr>
@@ -4282,7 +4604,7 @@
 </file>
 
 <file path=word/endnotes.xml><?xml version="1.0" encoding="utf-8"?>
-<w:endnotes xmlns:wpc="http://schemas.microsoft.com/office/word/2010/wordprocessingCanvas" xmlns:cx="http://schemas.microsoft.com/office/drawing/2014/chartex" xmlns:mc="http://schemas.openxmlformats.org/markup-compatibility/2006" xmlns:o="urn:schemas-microsoft-com:office:office" xmlns:r="http://schemas.openxmlformats.org/officeDocument/2006/relationships" xmlns:m="http://schemas.openxmlformats.org/officeDocument/2006/math" xmlns:v="urn:schemas-microsoft-com:vml" xmlns:wp14="http://schemas.microsoft.com/office/word/2010/wordprocessingDrawing" xmlns:wp="http://schemas.openxmlformats.org/drawingml/2006/wordprocessingDrawing" xmlns:w10="urn:schemas-microsoft-com:office:word" xmlns:w="http://schemas.openxmlformats.org/wordprocessingml/2006/main" xmlns:w14="http://schemas.microsoft.com/office/word/2010/wordml" xmlns:w15="http://schemas.microsoft.com/office/word/2012/wordml" xmlns:w16se="http://schemas.microsoft.com/office/word/2015/wordml/symex" xmlns:wpg="http://schemas.microsoft.com/office/word/2010/wordprocessingGroup" xmlns:wpi="http://schemas.microsoft.com/office/word/2010/wordprocessingInk" xmlns:wne="http://schemas.microsoft.com/office/word/2006/wordml" xmlns:wps="http://schemas.microsoft.com/office/word/2010/wordprocessingShape" mc:Ignorable="w14 w15 w16se wp14">
+<w:endnotes xmlns:wpc="http://schemas.microsoft.com/office/word/2010/wordprocessingCanvas" xmlns:cx="http://schemas.microsoft.com/office/drawing/2014/chartex" xmlns:cx1="http://schemas.microsoft.com/office/drawing/2015/9/8/chartex" xmlns:cx2="http://schemas.microsoft.com/office/drawing/2015/10/21/chartex" xmlns:cx3="http://schemas.microsoft.com/office/drawing/2016/5/9/chartex" xmlns:cx4="http://schemas.microsoft.com/office/drawing/2016/5/10/chartex" xmlns:cx5="http://schemas.microsoft.com/office/drawing/2016/5/11/chartex" xmlns:cx6="http://schemas.microsoft.com/office/drawing/2016/5/12/chartex" xmlns:cx7="http://schemas.microsoft.com/office/drawing/2016/5/13/chartex" xmlns:cx8="http://schemas.microsoft.com/office/drawing/2016/5/14/chartex" xmlns:mc="http://schemas.openxmlformats.org/markup-compatibility/2006" xmlns:aink="http://schemas.microsoft.com/office/drawing/2016/ink" xmlns:am3d="http://schemas.microsoft.com/office/drawing/2017/model3d" xmlns:o="urn:schemas-microsoft-com:office:office" xmlns:oel="http://schemas.microsoft.com/office/2019/extlst" xmlns:r="http://schemas.openxmlformats.org/officeDocument/2006/relationships" xmlns:m="http://schemas.openxmlformats.org/officeDocument/2006/math" xmlns:v="urn:schemas-microsoft-com:vml" xmlns:wp14="http://schemas.microsoft.com/office/word/2010/wordprocessingDrawing" xmlns:wp="http://schemas.openxmlformats.org/drawingml/2006/wordprocessingDrawing" xmlns:w10="urn:schemas-microsoft-com:office:word" xmlns:w="http://schemas.openxmlformats.org/wordprocessingml/2006/main" xmlns:w14="http://schemas.microsoft.com/office/word/2010/wordml" xmlns:w15="http://schemas.microsoft.com/office/word/2012/wordml" xmlns:w16cex="http://schemas.microsoft.com/office/word/2018/wordml/cex" xmlns:w16cid="http://schemas.microsoft.com/office/word/2016/wordml/cid" xmlns:w16="http://schemas.microsoft.com/office/word/2018/wordml" xmlns:w16sdtdh="http://schemas.microsoft.com/office/word/2020/wordml/sdtdatahash" xmlns:w16se="http://schemas.microsoft.com/office/word/2015/wordml/symex" xmlns:wpg="http://schemas.microsoft.com/office/word/2010/wordprocessingGroup" xmlns:wpi="http://schemas.microsoft.com/office/word/2010/wordprocessingInk" xmlns:wne="http://schemas.microsoft.com/office/word/2006/wordml" xmlns:wps="http://schemas.microsoft.com/office/word/2010/wordprocessingShape" mc:Ignorable="w14 w15 w16se w16cid w16 w16cex w16sdtdh wp14">
   <w:endnote w:type="separator" w:id="-1">
     <w:p>
       <w:pPr>
@@ -4307,7 +4629,7 @@
 </file>
 
 <file path=word/footer1.xml><?xml version="1.0" encoding="utf-8"?>
-<w:ftr xmlns:wpc="http://schemas.microsoft.com/office/word/2010/wordprocessingCanvas" xmlns:cx="http://schemas.microsoft.com/office/drawing/2014/chartex" xmlns:mc="http://schemas.openxmlformats.org/markup-compatibility/2006" xmlns:o="urn:schemas-microsoft-com:office:office" xmlns:r="http://schemas.openxmlformats.org/officeDocument/2006/relationships" xmlns:m="http://schemas.openxmlformats.org/officeDocument/2006/math" xmlns:v="urn:schemas-microsoft-com:vml" xmlns:wp14="http://schemas.microsoft.com/office/word/2010/wordprocessingDrawing" xmlns:wp="http://schemas.openxmlformats.org/drawingml/2006/wordprocessingDrawing" xmlns:w10="urn:schemas-microsoft-com:office:word" xmlns:w="http://schemas.openxmlformats.org/wordprocessingml/2006/main" xmlns:w14="http://schemas.microsoft.com/office/word/2010/wordml" xmlns:w15="http://schemas.microsoft.com/office/word/2012/wordml" xmlns:w16se="http://schemas.microsoft.com/office/word/2015/wordml/symex" xmlns:wpg="http://schemas.microsoft.com/office/word/2010/wordprocessingGroup" xmlns:wpi="http://schemas.microsoft.com/office/word/2010/wordprocessingInk" xmlns:wne="http://schemas.microsoft.com/office/word/2006/wordml" xmlns:wps="http://schemas.microsoft.com/office/word/2010/wordprocessingShape" mc:Ignorable="w14 w15 w16se wp14">
+<w:ftr xmlns:wpc="http://schemas.microsoft.com/office/word/2010/wordprocessingCanvas" xmlns:cx="http://schemas.microsoft.com/office/drawing/2014/chartex" xmlns:cx1="http://schemas.microsoft.com/office/drawing/2015/9/8/chartex" xmlns:cx2="http://schemas.microsoft.com/office/drawing/2015/10/21/chartex" xmlns:cx3="http://schemas.microsoft.com/office/drawing/2016/5/9/chartex" xmlns:cx4="http://schemas.microsoft.com/office/drawing/2016/5/10/chartex" xmlns:cx5="http://schemas.microsoft.com/office/drawing/2016/5/11/chartex" xmlns:cx6="http://schemas.microsoft.com/office/drawing/2016/5/12/chartex" xmlns:cx7="http://schemas.microsoft.com/office/drawing/2016/5/13/chartex" xmlns:cx8="http://schemas.microsoft.com/office/drawing/2016/5/14/chartex" xmlns:mc="http://schemas.openxmlformats.org/markup-compatibility/2006" xmlns:aink="http://schemas.microsoft.com/office/drawing/2016/ink" xmlns:am3d="http://schemas.microsoft.com/office/drawing/2017/model3d" xmlns:o="urn:schemas-microsoft-com:office:office" xmlns:oel="http://schemas.microsoft.com/office/2019/extlst" xmlns:r="http://schemas.openxmlformats.org/officeDocument/2006/relationships" xmlns:m="http://schemas.openxmlformats.org/officeDocument/2006/math" xmlns:v="urn:schemas-microsoft-com:vml" xmlns:wp14="http://schemas.microsoft.com/office/word/2010/wordprocessingDrawing" xmlns:wp="http://schemas.openxmlformats.org/drawingml/2006/wordprocessingDrawing" xmlns:w10="urn:schemas-microsoft-com:office:word" xmlns:w="http://schemas.openxmlformats.org/wordprocessingml/2006/main" xmlns:w14="http://schemas.microsoft.com/office/word/2010/wordml" xmlns:w15="http://schemas.microsoft.com/office/word/2012/wordml" xmlns:w16cex="http://schemas.microsoft.com/office/word/2018/wordml/cex" xmlns:w16cid="http://schemas.microsoft.com/office/word/2016/wordml/cid" xmlns:w16="http://schemas.microsoft.com/office/word/2018/wordml" xmlns:w16sdtdh="http://schemas.microsoft.com/office/word/2020/wordml/sdtdatahash" xmlns:w16se="http://schemas.microsoft.com/office/word/2015/wordml/symex" xmlns:wpg="http://schemas.microsoft.com/office/word/2010/wordprocessingGroup" xmlns:wpi="http://schemas.microsoft.com/office/word/2010/wordprocessingInk" xmlns:wne="http://schemas.microsoft.com/office/word/2006/wordml" xmlns:wps="http://schemas.microsoft.com/office/word/2010/wordprocessingShape" mc:Ignorable="w14 w15 w16se w16cid w16 w16cex w16sdtdh wp14">
   <w:sdt>
     <w:sdtPr>
       <w:id w:val="-2030089107"/>
@@ -4360,7 +4682,7 @@
 </file>
 
 <file path=word/footnotes.xml><?xml version="1.0" encoding="utf-8"?>
-<w:footnotes xmlns:wpc="http://schemas.microsoft.com/office/word/2010/wordprocessingCanvas" xmlns:cx="http://schemas.microsoft.com/office/drawing/2014/chartex" xmlns:mc="http://schemas.openxmlformats.org/markup-compatibility/2006" xmlns:o="urn:schemas-microsoft-com:office:office" xmlns:r="http://schemas.openxmlformats.org/officeDocument/2006/relationships" xmlns:m="http://schemas.openxmlformats.org/officeDocument/2006/math" xmlns:v="urn:schemas-microsoft-com:vml" xmlns:wp14="http://schemas.microsoft.com/office/word/2010/wordprocessingDrawing" xmlns:wp="http://schemas.openxmlformats.org/drawingml/2006/wordprocessingDrawing" xmlns:w10="urn:schemas-microsoft-com:office:word" xmlns:w="http://schemas.openxmlformats.org/wordprocessingml/2006/main" xmlns:w14="http://schemas.microsoft.com/office/word/2010/wordml" xmlns:w15="http://schemas.microsoft.com/office/word/2012/wordml" xmlns:w16se="http://schemas.microsoft.com/office/word/2015/wordml/symex" xmlns:wpg="http://schemas.microsoft.com/office/word/2010/wordprocessingGroup" xmlns:wpi="http://schemas.microsoft.com/office/word/2010/wordprocessingInk" xmlns:wne="http://schemas.microsoft.com/office/word/2006/wordml" xmlns:wps="http://schemas.microsoft.com/office/word/2010/wordprocessingShape" mc:Ignorable="w14 w15 w16se wp14">
+<w:footnotes xmlns:wpc="http://schemas.microsoft.com/office/word/2010/wordprocessingCanvas" xmlns:cx="http://schemas.microsoft.com/office/drawing/2014/chartex" xmlns:cx1="http://schemas.microsoft.com/office/drawing/2015/9/8/chartex" xmlns:cx2="http://schemas.microsoft.com/office/drawing/2015/10/21/chartex" xmlns:cx3="http://schemas.microsoft.com/office/drawing/2016/5/9/chartex" xmlns:cx4="http://schemas.microsoft.com/office/drawing/2016/5/10/chartex" xmlns:cx5="http://schemas.microsoft.com/office/drawing/2016/5/11/chartex" xmlns:cx6="http://schemas.microsoft.com/office/drawing/2016/5/12/chartex" xmlns:cx7="http://schemas.microsoft.com/office/drawing/2016/5/13/chartex" xmlns:cx8="http://schemas.microsoft.com/office/drawing/2016/5/14/chartex" xmlns:mc="http://schemas.openxmlformats.org/markup-compatibility/2006" xmlns:aink="http://schemas.microsoft.com/office/drawing/2016/ink" xmlns:am3d="http://schemas.microsoft.com/office/drawing/2017/model3d" xmlns:o="urn:schemas-microsoft-com:office:office" xmlns:oel="http://schemas.microsoft.com/office/2019/extlst" xmlns:r="http://schemas.openxmlformats.org/officeDocument/2006/relationships" xmlns:m="http://schemas.openxmlformats.org/officeDocument/2006/math" xmlns:v="urn:schemas-microsoft-com:vml" xmlns:wp14="http://schemas.microsoft.com/office/word/2010/wordprocessingDrawing" xmlns:wp="http://schemas.openxmlformats.org/drawingml/2006/wordprocessingDrawing" xmlns:w10="urn:schemas-microsoft-com:office:word" xmlns:w="http://schemas.openxmlformats.org/wordprocessingml/2006/main" xmlns:w14="http://schemas.microsoft.com/office/word/2010/wordml" xmlns:w15="http://schemas.microsoft.com/office/word/2012/wordml" xmlns:w16cex="http://schemas.microsoft.com/office/word/2018/wordml/cex" xmlns:w16cid="http://schemas.microsoft.com/office/word/2016/wordml/cid" xmlns:w16="http://schemas.microsoft.com/office/word/2018/wordml" xmlns:w16sdtdh="http://schemas.microsoft.com/office/word/2020/wordml/sdtdatahash" xmlns:w16se="http://schemas.microsoft.com/office/word/2015/wordml/symex" xmlns:wpg="http://schemas.microsoft.com/office/word/2010/wordprocessingGroup" xmlns:wpi="http://schemas.microsoft.com/office/word/2010/wordprocessingInk" xmlns:wne="http://schemas.microsoft.com/office/word/2006/wordml" xmlns:wps="http://schemas.microsoft.com/office/word/2010/wordprocessingShape" mc:Ignorable="w14 w15 w16se w16cid w16 w16cex w16sdtdh wp14">
   <w:footnote w:type="separator" w:id="-1">
     <w:p>
       <w:pPr>
@@ -4385,7 +4707,7 @@
 </file>
 
 <file path=word/numbering.xml><?xml version="1.0" encoding="utf-8"?>
-<w:numbering xmlns:wpc="http://schemas.microsoft.com/office/word/2010/wordprocessingCanvas" xmlns:cx="http://schemas.microsoft.com/office/drawing/2014/chartex" xmlns:mc="http://schemas.openxmlformats.org/markup-compatibility/2006" xmlns:o="urn:schemas-microsoft-com:office:office" xmlns:r="http://schemas.openxmlformats.org/officeDocument/2006/relationships" xmlns:m="http://schemas.openxmlformats.org/officeDocument/2006/math" xmlns:v="urn:schemas-microsoft-com:vml" xmlns:wp14="http://schemas.microsoft.com/office/word/2010/wordprocessingDrawing" xmlns:wp="http://schemas.openxmlformats.org/drawingml/2006/wordprocessingDrawing" xmlns:w10="urn:schemas-microsoft-com:office:word" xmlns:w="http://schemas.openxmlformats.org/wordprocessingml/2006/main" xmlns:w14="http://schemas.microsoft.com/office/word/2010/wordml" xmlns:w15="http://schemas.microsoft.com/office/word/2012/wordml" xmlns:w16se="http://schemas.microsoft.com/office/word/2015/wordml/symex" xmlns:wpg="http://schemas.microsoft.com/office/word/2010/wordprocessingGroup" xmlns:wpi="http://schemas.microsoft.com/office/word/2010/wordprocessingInk" xmlns:wne="http://schemas.microsoft.com/office/word/2006/wordml" xmlns:wps="http://schemas.microsoft.com/office/word/2010/wordprocessingShape" mc:Ignorable="w14 w15 w16se wp14">
+<w:numbering xmlns:wpc="http://schemas.microsoft.com/office/word/2010/wordprocessingCanvas" xmlns:cx="http://schemas.microsoft.com/office/drawing/2014/chartex" xmlns:cx1="http://schemas.microsoft.com/office/drawing/2015/9/8/chartex" xmlns:cx2="http://schemas.microsoft.com/office/drawing/2015/10/21/chartex" xmlns:cx3="http://schemas.microsoft.com/office/drawing/2016/5/9/chartex" xmlns:cx4="http://schemas.microsoft.com/office/drawing/2016/5/10/chartex" xmlns:cx5="http://schemas.microsoft.com/office/drawing/2016/5/11/chartex" xmlns:cx6="http://schemas.microsoft.com/office/drawing/2016/5/12/chartex" xmlns:cx7="http://schemas.microsoft.com/office/drawing/2016/5/13/chartex" xmlns:cx8="http://schemas.microsoft.com/office/drawing/2016/5/14/chartex" xmlns:mc="http://schemas.openxmlformats.org/markup-compatibility/2006" xmlns:aink="http://schemas.microsoft.com/office/drawing/2016/ink" xmlns:am3d="http://schemas.microsoft.com/office/drawing/2017/model3d" xmlns:o="urn:schemas-microsoft-com:office:office" xmlns:oel="http://schemas.microsoft.com/office/2019/extlst" xmlns:r="http://schemas.openxmlformats.org/officeDocument/2006/relationships" xmlns:m="http://schemas.openxmlformats.org/officeDocument/2006/math" xmlns:v="urn:schemas-microsoft-com:vml" xmlns:wp14="http://schemas.microsoft.com/office/word/2010/wordprocessingDrawing" xmlns:wp="http://schemas.openxmlformats.org/drawingml/2006/wordprocessingDrawing" xmlns:w10="urn:schemas-microsoft-com:office:word" xmlns:w="http://schemas.openxmlformats.org/wordprocessingml/2006/main" xmlns:w14="http://schemas.microsoft.com/office/word/2010/wordml" xmlns:w15="http://schemas.microsoft.com/office/word/2012/wordml" xmlns:w16cex="http://schemas.microsoft.com/office/word/2018/wordml/cex" xmlns:w16cid="http://schemas.microsoft.com/office/word/2016/wordml/cid" xmlns:w16="http://schemas.microsoft.com/office/word/2018/wordml" xmlns:w16sdtdh="http://schemas.microsoft.com/office/word/2020/wordml/sdtdatahash" xmlns:w16se="http://schemas.microsoft.com/office/word/2015/wordml/symex" xmlns:wpg="http://schemas.microsoft.com/office/word/2010/wordprocessingGroup" xmlns:wpi="http://schemas.microsoft.com/office/word/2010/wordprocessingInk" xmlns:wne="http://schemas.microsoft.com/office/word/2006/wordml" xmlns:wps="http://schemas.microsoft.com/office/word/2010/wordprocessingShape" mc:Ignorable="w14 w15 w16se w16cid w16 w16cex w16sdtdh wp14">
   <w:abstractNum w:abstractNumId="0" w15:restartNumberingAfterBreak="0">
     <w:nsid w:val="188851E2"/>
     <w:multiLevelType w:val="hybridMultilevel"/>
@@ -5177,32 +5499,157 @@
       </w:rPr>
     </w:lvl>
   </w:abstractNum>
-  <w:num w:numId="1">
+  <w:abstractNum w:abstractNumId="7" w15:restartNumberingAfterBreak="0">
+    <w:nsid w:val="7EAB2E9F"/>
+    <w:multiLevelType w:val="multilevel"/>
+    <w:tmpl w:val="A7CA9C92"/>
+    <w:lvl w:ilvl="0">
+      <w:start w:val="2"/>
+      <w:numFmt w:val="bullet"/>
+      <w:lvlText w:val="-"/>
+      <w:lvlJc w:val="left"/>
+      <w:pPr>
+        <w:ind w:left="720" w:hanging="360"/>
+      </w:pPr>
+      <w:rPr>
+        <w:rFonts w:ascii="Times New Roman" w:eastAsia="Calibri" w:hAnsi="Times New Roman" w:cs="Times New Roman" w:hint="default"/>
+      </w:rPr>
+    </w:lvl>
+    <w:lvl w:ilvl="1">
+      <w:start w:val="1"/>
+      <w:numFmt w:val="bullet"/>
+      <w:lvlText w:val="o"/>
+      <w:lvlJc w:val="left"/>
+      <w:pPr>
+        <w:ind w:left="1440" w:hanging="360"/>
+      </w:pPr>
+      <w:rPr>
+        <w:rFonts w:ascii="Courier New" w:hAnsi="Courier New" w:cs="Courier New" w:hint="default"/>
+      </w:rPr>
+    </w:lvl>
+    <w:lvl w:ilvl="2">
+      <w:start w:val="1"/>
+      <w:numFmt w:val="bullet"/>
+      <w:lvlText w:val=""/>
+      <w:lvlJc w:val="left"/>
+      <w:pPr>
+        <w:ind w:left="2160" w:hanging="360"/>
+      </w:pPr>
+      <w:rPr>
+        <w:rFonts w:ascii="Wingdings" w:hAnsi="Wingdings" w:hint="default"/>
+      </w:rPr>
+    </w:lvl>
+    <w:lvl w:ilvl="3">
+      <w:start w:val="1"/>
+      <w:numFmt w:val="bullet"/>
+      <w:lvlText w:val=""/>
+      <w:lvlJc w:val="left"/>
+      <w:pPr>
+        <w:ind w:left="2880" w:hanging="360"/>
+      </w:pPr>
+      <w:rPr>
+        <w:rFonts w:ascii="Symbol" w:hAnsi="Symbol" w:hint="default"/>
+      </w:rPr>
+    </w:lvl>
+    <w:lvl w:ilvl="4">
+      <w:start w:val="1"/>
+      <w:numFmt w:val="bullet"/>
+      <w:lvlText w:val="o"/>
+      <w:lvlJc w:val="left"/>
+      <w:pPr>
+        <w:ind w:left="3600" w:hanging="360"/>
+      </w:pPr>
+      <w:rPr>
+        <w:rFonts w:ascii="Courier New" w:hAnsi="Courier New" w:cs="Courier New" w:hint="default"/>
+      </w:rPr>
+    </w:lvl>
+    <w:lvl w:ilvl="5">
+      <w:start w:val="1"/>
+      <w:numFmt w:val="bullet"/>
+      <w:lvlText w:val=""/>
+      <w:lvlJc w:val="left"/>
+      <w:pPr>
+        <w:ind w:left="4320" w:hanging="360"/>
+      </w:pPr>
+      <w:rPr>
+        <w:rFonts w:ascii="Wingdings" w:hAnsi="Wingdings" w:hint="default"/>
+      </w:rPr>
+    </w:lvl>
+    <w:lvl w:ilvl="6">
+      <w:start w:val="1"/>
+      <w:numFmt w:val="bullet"/>
+      <w:lvlText w:val=""/>
+      <w:lvlJc w:val="left"/>
+      <w:pPr>
+        <w:ind w:left="5040" w:hanging="360"/>
+      </w:pPr>
+      <w:rPr>
+        <w:rFonts w:ascii="Symbol" w:hAnsi="Symbol" w:hint="default"/>
+      </w:rPr>
+    </w:lvl>
+    <w:lvl w:ilvl="7">
+      <w:start w:val="1"/>
+      <w:numFmt w:val="bullet"/>
+      <w:lvlText w:val="o"/>
+      <w:lvlJc w:val="left"/>
+      <w:pPr>
+        <w:ind w:left="5760" w:hanging="360"/>
+      </w:pPr>
+      <w:rPr>
+        <w:rFonts w:ascii="Courier New" w:hAnsi="Courier New" w:cs="Courier New" w:hint="default"/>
+      </w:rPr>
+    </w:lvl>
+    <w:lvl w:ilvl="8">
+      <w:start w:val="1"/>
+      <w:numFmt w:val="bullet"/>
+      <w:lvlText w:val=""/>
+      <w:lvlJc w:val="left"/>
+      <w:pPr>
+        <w:ind w:left="6480" w:hanging="360"/>
+      </w:pPr>
+      <w:rPr>
+        <w:rFonts w:ascii="Wingdings" w:hAnsi="Wingdings" w:hint="default"/>
+      </w:rPr>
+    </w:lvl>
+  </w:abstractNum>
+  <w:num w:numId="1" w16cid:durableId="648098972">
     <w:abstractNumId w:val="4"/>
   </w:num>
-  <w:num w:numId="2">
+  <w:num w:numId="2" w16cid:durableId="1405764758">
     <w:abstractNumId w:val="6"/>
   </w:num>
-  <w:num w:numId="3">
+  <w:num w:numId="3" w16cid:durableId="1671324476">
     <w:abstractNumId w:val="3"/>
   </w:num>
-  <w:num w:numId="4">
+  <w:num w:numId="4" w16cid:durableId="293144478">
     <w:abstractNumId w:val="2"/>
   </w:num>
-  <w:num w:numId="5">
+  <w:num w:numId="5" w16cid:durableId="1792161694">
     <w:abstractNumId w:val="5"/>
   </w:num>
-  <w:num w:numId="6">
+  <w:num w:numId="6" w16cid:durableId="848375445">
     <w:abstractNumId w:val="1"/>
   </w:num>
-  <w:num w:numId="7">
+  <w:num w:numId="7" w16cid:durableId="466437831">
     <w:abstractNumId w:val="0"/>
+  </w:num>
+  <w:num w:numId="8" w16cid:durableId="1275555785">
+    <w:abstractNumId w:val="7"/>
+    <w:lvlOverride w:ilvl="0"/>
+    <w:lvlOverride w:ilvl="1"/>
+    <w:lvlOverride w:ilvl="2"/>
+    <w:lvlOverride w:ilvl="3"/>
+    <w:lvlOverride w:ilvl="4"/>
+    <w:lvlOverride w:ilvl="5"/>
+    <w:lvlOverride w:ilvl="6"/>
+    <w:lvlOverride w:ilvl="7"/>
+    <w:lvlOverride w:ilvl="8"/>
   </w:num>
 </w:numbering>
 </file>
 
 <file path=word/styles.xml><?xml version="1.0" encoding="utf-8"?>
-<w:styles xmlns:mc="http://schemas.openxmlformats.org/markup-compatibility/2006" xmlns:r="http://schemas.openxmlformats.org/officeDocument/2006/relationships" xmlns:w="http://schemas.openxmlformats.org/wordprocessingml/2006/main" xmlns:w14="http://schemas.microsoft.com/office/word/2010/wordml" xmlns:w15="http://schemas.microsoft.com/office/word/2012/wordml" xmlns:w16se="http://schemas.microsoft.com/office/word/2015/wordml/symex" mc:Ignorable="w14 w15 w16se">
+<w:styles xmlns:mc="http://schemas.openxmlformats.org/markup-compatibility/2006" xmlns:r="http://schemas.openxmlformats.org/officeDocument/2006/relationships" xmlns:w="http://schemas.openxmlformats.org/wordprocessingml/2006/main" xmlns:w14="http://schemas.microsoft.com/office/word/2010/wordml" xmlns:w15="http://schemas.microsoft.com/office/word/2012/wordml" xmlns:w16cex="http://schemas.microsoft.com/office/word/2018/wordml/cex" xmlns:w16cid="http://schemas.microsoft.com/office/word/2016/wordml/cid" xmlns:w16="http://schemas.microsoft.com/office/word/2018/wordml" xmlns:w16sdtdh="http://schemas.microsoft.com/office/word/2020/wordml/sdtdatahash" xmlns:w16se="http://schemas.microsoft.com/office/word/2015/wordml/symex" mc:Ignorable="w14 w15 w16se w16cid w16 w16cex w16sdtdh">
   <w:docDefaults>
     <w:rPrDefault>
       <w:rPr>
@@ -5218,7 +5665,7 @@
       </w:pPr>
     </w:pPrDefault>
   </w:docDefaults>
-  <w:latentStyles w:defLockedState="0" w:defUIPriority="99" w:defSemiHidden="0" w:defUnhideWhenUsed="0" w:defQFormat="0" w:count="371">
+  <w:latentStyles w:defLockedState="0" w:defUIPriority="99" w:defSemiHidden="0" w:defUnhideWhenUsed="0" w:defQFormat="0" w:count="376">
     <w:lsdException w:name="Normal" w:uiPriority="0" w:qFormat="1"/>
     <w:lsdException w:name="heading 1" w:uiPriority="9" w:qFormat="1"/>
     <w:lsdException w:name="heading 2" w:semiHidden="1" w:uiPriority="9" w:unhideWhenUsed="1" w:qFormat="1"/>
@@ -5324,7 +5771,6 @@
     <w:lsdException w:name="HTML Sample" w:semiHidden="1" w:unhideWhenUsed="1"/>
     <w:lsdException w:name="HTML Typewriter" w:semiHidden="1" w:unhideWhenUsed="1"/>
     <w:lsdException w:name="HTML Variable" w:semiHidden="1" w:unhideWhenUsed="1"/>
-    <w:lsdException w:name="Normal Table" w:semiHidden="1" w:unhideWhenUsed="1"/>
     <w:lsdException w:name="annotation subject" w:semiHidden="1" w:unhideWhenUsed="1"/>
     <w:lsdException w:name="No List" w:semiHidden="1" w:unhideWhenUsed="1"/>
     <w:lsdException w:name="Outline List 1" w:semiHidden="1" w:unhideWhenUsed="1"/>
@@ -5367,11 +5813,8 @@
     <w:lsdException w:name="Table Contemporary" w:semiHidden="1" w:unhideWhenUsed="1"/>
     <w:lsdException w:name="Table Elegant" w:semiHidden="1" w:unhideWhenUsed="1"/>
     <w:lsdException w:name="Table Professional" w:semiHidden="1" w:unhideWhenUsed="1"/>
-    <w:lsdException w:name="Table Subtle 1" w:semiHidden="1" w:unhideWhenUsed="1"/>
     <w:lsdException w:name="Table Subtle 2" w:semiHidden="1" w:unhideWhenUsed="1"/>
     <w:lsdException w:name="Table Web 1" w:semiHidden="1" w:unhideWhenUsed="1"/>
-    <w:lsdException w:name="Table Web 2" w:semiHidden="1" w:unhideWhenUsed="1"/>
-    <w:lsdException w:name="Table Web 3" w:semiHidden="1" w:unhideWhenUsed="1"/>
     <w:lsdException w:name="Balloon Text" w:semiHidden="1" w:unhideWhenUsed="1"/>
     <w:lsdException w:name="Table Grid" w:uiPriority="39"/>
     <w:lsdException w:name="Table Theme" w:semiHidden="1" w:unhideWhenUsed="1"/>
@@ -5398,7 +5841,7 @@
     <w:lsdException w:name="Medium Shading 2 Accent 1" w:uiPriority="64"/>
     <w:lsdException w:name="Medium List 1 Accent 1" w:uiPriority="65"/>
     <w:lsdException w:name="Revision" w:semiHidden="1"/>
-    <w:lsdException w:name="List Paragraph" w:uiPriority="34" w:qFormat="1"/>
+    <w:lsdException w:name="List Paragraph" w:qFormat="1"/>
     <w:lsdException w:name="Quote" w:uiPriority="29" w:qFormat="1"/>
     <w:lsdException w:name="Intense Quote" w:uiPriority="30" w:qFormat="1"/>
     <w:lsdException w:name="Medium List 2 Accent 1" w:uiPriority="66"/>
@@ -5590,6 +6033,11 @@
     <w:lsdException w:name="List Table 5 Dark Accent 6" w:uiPriority="50"/>
     <w:lsdException w:name="List Table 6 Colorful Accent 6" w:uiPriority="51"/>
     <w:lsdException w:name="List Table 7 Colorful Accent 6" w:uiPriority="52"/>
+    <w:lsdException w:name="Mention" w:semiHidden="1" w:unhideWhenUsed="1"/>
+    <w:lsdException w:name="Smart Hyperlink" w:semiHidden="1" w:unhideWhenUsed="1"/>
+    <w:lsdException w:name="Hashtag" w:semiHidden="1" w:unhideWhenUsed="1"/>
+    <w:lsdException w:name="Unresolved Mention" w:semiHidden="1" w:unhideWhenUsed="1"/>
+    <w:lsdException w:name="Smart Link" w:semiHidden="1" w:unhideWhenUsed="1"/>
   </w:latentStyles>
   <w:style w:type="paragraph" w:default="1" w:styleId="Normal">
     <w:name w:val="Normal"/>
@@ -5669,7 +6117,7 @@
   <w:style w:type="paragraph" w:styleId="ListParagraph">
     <w:name w:val="List Paragraph"/>
     <w:basedOn w:val="Normal"/>
-    <w:uiPriority w:val="34"/>
+    <w:uiPriority w:val="99"/>
     <w:qFormat/>
     <w:rsid w:val="0044159E"/>
     <w:pPr>

</xml_diff>